<commit_message>
Some diagrams are added.
</commit_message>
<xml_diff>
--- a/Documents/Курсовая работа.docx
+++ b/Documents/Курсовая работа.docx
@@ -597,9 +597,7 @@
             </w:rPr>
             <w:t>Оглавление</w:t>
           </w:r>
-          <w:bookmarkStart w:id="19" w:name="_GoBack"/>
           <w:bookmarkEnd w:id="18"/>
-          <w:bookmarkEnd w:id="19"/>
         </w:p>
         <w:p>
           <w:pPr>
@@ -3599,8 +3597,8 @@
         </w:p>
       </w:sdtContent>
     </w:sdt>
+    <w:bookmarkStart w:id="19" w:name="_Toc67490349" w:displacedByCustomXml="prev"/>
     <w:bookmarkStart w:id="20" w:name="_Toc67490191" w:displacedByCustomXml="prev"/>
-    <w:bookmarkStart w:id="21" w:name="_Toc67490349" w:displacedByCustomXml="prev"/>
     <w:p>
       <w:pPr>
         <w:spacing w:line="360" w:lineRule="auto"/>
@@ -3632,7 +3630,7 @@
           <w:lang w:eastAsia="en-US"/>
         </w:rPr>
       </w:pPr>
-      <w:bookmarkStart w:id="22" w:name="_Toc67515090"/>
+      <w:bookmarkStart w:id="21" w:name="_Toc67515090"/>
       <w:r>
         <w:rPr>
           <w:szCs w:val="28"/>
@@ -3640,9 +3638,9 @@
         <w:lastRenderedPageBreak/>
         <w:t>Введение</w:t>
       </w:r>
+      <w:bookmarkEnd w:id="20"/>
+      <w:bookmarkEnd w:id="19"/>
       <w:bookmarkEnd w:id="21"/>
-      <w:bookmarkEnd w:id="20"/>
-      <w:bookmarkEnd w:id="22"/>
     </w:p>
     <w:p>
       <w:pPr>
@@ -4038,10 +4036,10 @@
           <w:lang w:eastAsia="en-US"/>
         </w:rPr>
       </w:pPr>
-      <w:bookmarkStart w:id="23" w:name="_Toc65537194"/>
-      <w:bookmarkStart w:id="24" w:name="_Toc67490192"/>
-      <w:bookmarkStart w:id="25" w:name="_Toc67490350"/>
-      <w:bookmarkStart w:id="26" w:name="_Toc67515091"/>
+      <w:bookmarkStart w:id="22" w:name="_Toc65537194"/>
+      <w:bookmarkStart w:id="23" w:name="_Toc67490192"/>
+      <w:bookmarkStart w:id="24" w:name="_Toc67490350"/>
+      <w:bookmarkStart w:id="25" w:name="_Toc67515091"/>
       <w:r>
         <w:rPr>
           <w:szCs w:val="28"/>
@@ -4055,10 +4053,10 @@
         </w:rPr>
         <w:t>задачи</w:t>
       </w:r>
+      <w:bookmarkEnd w:id="22"/>
       <w:bookmarkEnd w:id="23"/>
       <w:bookmarkEnd w:id="24"/>
       <w:bookmarkEnd w:id="25"/>
-      <w:bookmarkEnd w:id="26"/>
     </w:p>
     <w:p>
       <w:pPr>
@@ -4430,35 +4428,35 @@
         <w:pStyle w:val="1"/>
         <w:spacing w:line="360" w:lineRule="auto"/>
       </w:pPr>
-      <w:bookmarkStart w:id="27" w:name="_Toc67490193"/>
-      <w:bookmarkStart w:id="28" w:name="_Toc67490351"/>
-      <w:bookmarkStart w:id="29" w:name="_Toc67515092"/>
+      <w:bookmarkStart w:id="26" w:name="_Toc67490193"/>
+      <w:bookmarkStart w:id="27" w:name="_Toc67490351"/>
+      <w:bookmarkStart w:id="28" w:name="_Toc67515092"/>
       <w:r>
         <w:lastRenderedPageBreak/>
         <w:t>2. Анализ предметной области</w:t>
       </w:r>
+      <w:bookmarkEnd w:id="26"/>
       <w:bookmarkEnd w:id="27"/>
       <w:bookmarkEnd w:id="28"/>
+    </w:p>
+    <w:p>
+      <w:pPr>
+        <w:pStyle w:val="2"/>
+        <w:spacing w:line="360" w:lineRule="auto"/>
+        <w:rPr>
+          <w:szCs w:val="28"/>
+        </w:rPr>
+      </w:pPr>
+      <w:bookmarkStart w:id="29" w:name="_Toc67490194"/>
+      <w:bookmarkStart w:id="30" w:name="_Toc67515093"/>
+      <w:r>
+        <w:rPr>
+          <w:szCs w:val="28"/>
+        </w:rPr>
+        <w:t>2.1 Глоссарий</w:t>
+      </w:r>
       <w:bookmarkEnd w:id="29"/>
-    </w:p>
-    <w:p>
-      <w:pPr>
-        <w:pStyle w:val="2"/>
-        <w:spacing w:line="360" w:lineRule="auto"/>
-        <w:rPr>
-          <w:szCs w:val="28"/>
-        </w:rPr>
-      </w:pPr>
-      <w:bookmarkStart w:id="30" w:name="_Toc67490194"/>
-      <w:bookmarkStart w:id="31" w:name="_Toc67515093"/>
-      <w:r>
-        <w:rPr>
-          <w:szCs w:val="28"/>
-        </w:rPr>
-        <w:t>2.1 Глоссарий</w:t>
-      </w:r>
       <w:bookmarkEnd w:id="30"/>
-      <w:bookmarkEnd w:id="31"/>
     </w:p>
     <w:p>
       <w:pPr>
@@ -4530,16 +4528,16 @@
           <w:szCs w:val="28"/>
         </w:rPr>
       </w:pPr>
-      <w:bookmarkStart w:id="32" w:name="_Toc67490195"/>
-      <w:bookmarkStart w:id="33" w:name="_Toc67515094"/>
+      <w:bookmarkStart w:id="31" w:name="_Toc67490195"/>
+      <w:bookmarkStart w:id="32" w:name="_Toc67515094"/>
       <w:r>
         <w:rPr>
           <w:szCs w:val="28"/>
         </w:rPr>
         <w:t>2.2 Анализ существующих решений</w:t>
       </w:r>
+      <w:bookmarkEnd w:id="31"/>
       <w:bookmarkEnd w:id="32"/>
-      <w:bookmarkEnd w:id="33"/>
     </w:p>
     <w:p>
       <w:pPr>
@@ -5309,27 +5307,27 @@
           <w:szCs w:val="28"/>
         </w:rPr>
       </w:pPr>
-      <w:bookmarkStart w:id="34" w:name="_Toc67490196"/>
-      <w:bookmarkStart w:id="35" w:name="_Toc67515095"/>
+      <w:bookmarkStart w:id="33" w:name="_Toc67490196"/>
+      <w:bookmarkStart w:id="34" w:name="_Toc67515095"/>
       <w:r>
         <w:rPr>
           <w:szCs w:val="28"/>
         </w:rPr>
         <w:t>2.3 Анализ задачи</w:t>
       </w:r>
+      <w:bookmarkEnd w:id="33"/>
       <w:bookmarkEnd w:id="34"/>
+    </w:p>
+    <w:p>
+      <w:pPr>
+        <w:pStyle w:val="3"/>
+      </w:pPr>
+      <w:bookmarkStart w:id="35" w:name="_Toc67515096"/>
+      <w:r>
+        <w:t>2.3.1 Варианты использования приложения</w:t>
+      </w:r>
       <w:bookmarkEnd w:id="35"/>
     </w:p>
-    <w:p>
-      <w:pPr>
-        <w:pStyle w:val="3"/>
-      </w:pPr>
-      <w:bookmarkStart w:id="36" w:name="_Toc67515096"/>
-      <w:r>
-        <w:t>2.3.1 Варианты использования приложения</w:t>
-      </w:r>
-      <w:bookmarkEnd w:id="36"/>
-    </w:p>
     <w:p/>
     <w:p>
       <w:r>
@@ -5337,10 +5335,10 @@
           <w:noProof/>
         </w:rPr>
         <w:drawing>
-          <wp:inline distT="0" distB="0" distL="0" distR="0">
-            <wp:extent cx="5940425" cy="4745355"/>
-            <wp:effectExtent l="0" t="0" r="3175" b="4445"/>
-            <wp:docPr id="16" name="Рисунок 16"/>
+          <wp:inline distT="0" distB="0" distL="0" distR="0" wp14:anchorId="1EC6F094" wp14:editId="510814EA">
+            <wp:extent cx="5263116" cy="5647371"/>
+            <wp:effectExtent l="0" t="0" r="0" b="4445"/>
+            <wp:docPr id="1" name="Рисунок 1"/>
             <wp:cNvGraphicFramePr>
               <a:graphicFrameLocks xmlns:a="http://schemas.openxmlformats.org/drawingml/2006/main" noChangeAspect="1"/>
             </wp:cNvGraphicFramePr>
@@ -5348,11 +5346,11 @@
               <a:graphicData uri="http://schemas.openxmlformats.org/drawingml/2006/picture">
                 <pic:pic xmlns:pic="http://schemas.openxmlformats.org/drawingml/2006/picture">
                   <pic:nvPicPr>
-                    <pic:cNvPr id="16" name="Снимок экрана 2021-03-24 в 21.24.25.png"/>
+                    <pic:cNvPr id="1" name="Снимок экрана 2021-04-07 в 21.51.19.png"/>
                     <pic:cNvPicPr/>
                   </pic:nvPicPr>
                   <pic:blipFill>
-                    <a:blip r:embed="rId12" cstate="print">
+                    <a:blip r:embed="rId12">
                       <a:extLst>
                         <a:ext uri="{28A0092B-C50C-407E-A947-70E740481C1C}">
                           <a14:useLocalDpi xmlns:a14="http://schemas.microsoft.com/office/drawing/2010/main" val="0"/>
@@ -5366,7 +5364,7 @@
                   <pic:spPr>
                     <a:xfrm>
                       <a:off x="0" y="0"/>
-                      <a:ext cx="5940425" cy="4745355"/>
+                      <a:ext cx="5278641" cy="5664030"/>
                     </a:xfrm>
                     <a:prstGeom prst="rect">
                       <a:avLst/>
@@ -5458,24 +5456,21 @@
           <w:sz w:val="28"/>
           <w:szCs w:val="28"/>
         </w:rPr>
+        <w:lastRenderedPageBreak/>
         <w:t>При взаимодействии с сайтом у пользователя есть определенный</w:t>
       </w:r>
     </w:p>
     <w:p>
       <w:pPr>
-        <w:pStyle w:val="a6"/>
-        <w:spacing w:line="360" w:lineRule="auto"/>
-        <w:rPr>
-          <w:i w:val="0"/>
-          <w:color w:val="000000"/>
-          <w:sz w:val="28"/>
-          <w:szCs w:val="28"/>
-        </w:rPr>
-      </w:pPr>
-      <w:r>
-        <w:rPr>
-          <w:i w:val="0"/>
-          <w:color w:val="000000"/>
+        <w:spacing w:line="360" w:lineRule="auto"/>
+        <w:rPr>
+          <w:i/>
+          <w:sz w:val="28"/>
+          <w:szCs w:val="28"/>
+        </w:rPr>
+      </w:pPr>
+      <w:r>
+        <w:rPr>
           <w:sz w:val="28"/>
           <w:szCs w:val="28"/>
         </w:rPr>
@@ -5495,12 +5490,12 @@
           <w:szCs w:val="28"/>
         </w:rPr>
       </w:pPr>
-      <w:r>
-        <w:rPr>
-          <w:sz w:val="28"/>
-          <w:szCs w:val="28"/>
-        </w:rPr>
-        <w:lastRenderedPageBreak/>
+      <w:bookmarkStart w:id="36" w:name="_Toc67515097"/>
+      <w:r>
+        <w:rPr>
+          <w:sz w:val="28"/>
+          <w:szCs w:val="28"/>
+        </w:rPr>
         <w:t>Функционал гостя</w:t>
       </w:r>
     </w:p>
@@ -5509,7 +5504,7 @@
         <w:pStyle w:val="af3"/>
         <w:numPr>
           <w:ilvl w:val="0"/>
-          <w:numId w:val="39"/>
+          <w:numId w:val="43"/>
         </w:numPr>
         <w:spacing w:line="360" w:lineRule="auto"/>
         <w:rPr>
@@ -5517,6 +5512,13 @@
           <w:szCs w:val="28"/>
         </w:rPr>
       </w:pPr>
+      <w:r>
+        <w:rPr>
+          <w:sz w:val="28"/>
+          <w:szCs w:val="28"/>
+        </w:rPr>
+        <w:t xml:space="preserve"> </w:t>
+      </w:r>
       <w:r>
         <w:rPr>
           <w:sz w:val="28"/>
@@ -5530,7 +5532,7 @@
         <w:pStyle w:val="af3"/>
         <w:numPr>
           <w:ilvl w:val="0"/>
-          <w:numId w:val="39"/>
+          <w:numId w:val="43"/>
         </w:numPr>
         <w:spacing w:line="360" w:lineRule="auto"/>
         <w:rPr>
@@ -5551,7 +5553,7 @@
         <w:pStyle w:val="af3"/>
         <w:numPr>
           <w:ilvl w:val="0"/>
-          <w:numId w:val="39"/>
+          <w:numId w:val="43"/>
         </w:numPr>
         <w:spacing w:line="360" w:lineRule="auto"/>
         <w:rPr>
@@ -5572,7 +5574,7 @@
         <w:pStyle w:val="af3"/>
         <w:numPr>
           <w:ilvl w:val="0"/>
-          <w:numId w:val="30"/>
+          <w:numId w:val="43"/>
         </w:numPr>
         <w:spacing w:line="360" w:lineRule="auto"/>
         <w:rPr>
@@ -5585,32 +5587,25 @@
           <w:sz w:val="28"/>
           <w:szCs w:val="28"/>
         </w:rPr>
-        <w:t xml:space="preserve">Функционал зарегистрированного пользователя </w:t>
-      </w:r>
-    </w:p>
-    <w:p>
-      <w:pPr>
-        <w:spacing w:line="360" w:lineRule="auto"/>
-        <w:ind w:firstLine="708"/>
-        <w:rPr>
-          <w:sz w:val="28"/>
-          <w:szCs w:val="28"/>
-        </w:rPr>
-      </w:pPr>
-      <w:r>
-        <w:rPr>
-          <w:sz w:val="28"/>
-          <w:szCs w:val="28"/>
-        </w:rPr>
-        <w:t>Наследует функционал Гостя</w:t>
-      </w:r>
+        <w:t>Возможность авторизации</w:t>
+      </w:r>
+    </w:p>
+    <w:p>
+      <w:pPr>
+        <w:pStyle w:val="af3"/>
+        <w:spacing w:line="360" w:lineRule="auto"/>
+        <w:rPr>
+          <w:sz w:val="28"/>
+          <w:szCs w:val="28"/>
+        </w:rPr>
+      </w:pPr>
     </w:p>
     <w:p>
       <w:pPr>
         <w:pStyle w:val="af3"/>
         <w:numPr>
           <w:ilvl w:val="0"/>
-          <w:numId w:val="40"/>
+          <w:numId w:val="44"/>
         </w:numPr>
         <w:spacing w:line="360" w:lineRule="auto"/>
         <w:rPr>
@@ -5623,7 +5618,7 @@
           <w:sz w:val="28"/>
           <w:szCs w:val="28"/>
         </w:rPr>
-        <w:t>Возможность авторизоваться</w:t>
+        <w:t xml:space="preserve">Функционал авторизированного пользователя </w:t>
       </w:r>
     </w:p>
     <w:p>
@@ -5631,7 +5626,7 @@
         <w:pStyle w:val="af3"/>
         <w:numPr>
           <w:ilvl w:val="0"/>
-          <w:numId w:val="40"/>
+          <w:numId w:val="45"/>
         </w:numPr>
         <w:spacing w:line="360" w:lineRule="auto"/>
         <w:rPr>
@@ -5644,7 +5639,7 @@
           <w:sz w:val="28"/>
           <w:szCs w:val="28"/>
         </w:rPr>
-        <w:t>Формирование заявки на аренду</w:t>
+        <w:t>Просмотр главного экрана с выбором точек проката.</w:t>
       </w:r>
     </w:p>
     <w:p>
@@ -5652,7 +5647,7 @@
         <w:pStyle w:val="af3"/>
         <w:numPr>
           <w:ilvl w:val="0"/>
-          <w:numId w:val="40"/>
+          <w:numId w:val="45"/>
         </w:numPr>
         <w:spacing w:line="360" w:lineRule="auto"/>
         <w:rPr>
@@ -5665,7 +5660,7 @@
           <w:sz w:val="28"/>
           <w:szCs w:val="28"/>
         </w:rPr>
-        <w:t>Оплата заказа</w:t>
+        <w:t>Просмотр доступного для аренды снаряжения.</w:t>
       </w:r>
     </w:p>
     <w:p>
@@ -5673,7 +5668,7 @@
         <w:pStyle w:val="af3"/>
         <w:numPr>
           <w:ilvl w:val="0"/>
-          <w:numId w:val="40"/>
+          <w:numId w:val="45"/>
         </w:numPr>
         <w:spacing w:line="360" w:lineRule="auto"/>
         <w:rPr>
@@ -5686,22 +5681,7 @@
           <w:sz w:val="28"/>
           <w:szCs w:val="28"/>
         </w:rPr>
-        <w:t xml:space="preserve">Получение </w:t>
-      </w:r>
-      <w:r>
-        <w:rPr>
-          <w:sz w:val="28"/>
-          <w:szCs w:val="28"/>
-          <w:lang w:val="en-US"/>
-        </w:rPr>
-        <w:t>QR</w:t>
-      </w:r>
-      <w:r>
-        <w:rPr>
-          <w:sz w:val="28"/>
-          <w:szCs w:val="28"/>
-        </w:rPr>
-        <w:t>-кода с информацией о заказе</w:t>
+        <w:t>Возможность авторизации</w:t>
       </w:r>
     </w:p>
     <w:p>
@@ -5709,7 +5689,7 @@
         <w:pStyle w:val="af3"/>
         <w:numPr>
           <w:ilvl w:val="0"/>
-          <w:numId w:val="40"/>
+          <w:numId w:val="45"/>
         </w:numPr>
         <w:spacing w:line="360" w:lineRule="auto"/>
         <w:rPr>
@@ -5722,7 +5702,7 @@
           <w:sz w:val="28"/>
           <w:szCs w:val="28"/>
         </w:rPr>
-        <w:t>Возможность отмены заказа (до подтверждения заказа администратором)</w:t>
+        <w:t xml:space="preserve">Получение информации об арендуемом снаряжении при помощи QR-кода </w:t>
       </w:r>
     </w:p>
     <w:p>
@@ -5730,7 +5710,7 @@
         <w:pStyle w:val="af3"/>
         <w:numPr>
           <w:ilvl w:val="0"/>
-          <w:numId w:val="40"/>
+          <w:numId w:val="45"/>
         </w:numPr>
         <w:spacing w:line="360" w:lineRule="auto"/>
         <w:rPr>
@@ -5743,7 +5723,7 @@
           <w:sz w:val="28"/>
           <w:szCs w:val="28"/>
         </w:rPr>
-        <w:t>Просмотр список оформленных заявок</w:t>
+        <w:t>Формирование двух и более заявок на аренду</w:t>
       </w:r>
     </w:p>
     <w:p>
@@ -5751,7 +5731,7 @@
         <w:pStyle w:val="af3"/>
         <w:numPr>
           <w:ilvl w:val="0"/>
-          <w:numId w:val="40"/>
+          <w:numId w:val="45"/>
         </w:numPr>
         <w:spacing w:line="360" w:lineRule="auto"/>
         <w:rPr>
@@ -5764,7 +5744,7 @@
           <w:sz w:val="28"/>
           <w:szCs w:val="28"/>
         </w:rPr>
-        <w:t>Выход из личного кабинета</w:t>
+        <w:t>Просмотр списка оформленных заявок</w:t>
       </w:r>
     </w:p>
     <w:p>
@@ -5772,7 +5752,7 @@
         <w:pStyle w:val="af3"/>
         <w:numPr>
           <w:ilvl w:val="0"/>
-          <w:numId w:val="30"/>
+          <w:numId w:val="45"/>
         </w:numPr>
         <w:spacing w:line="360" w:lineRule="auto"/>
         <w:rPr>
@@ -5785,7 +5765,7 @@
           <w:sz w:val="28"/>
           <w:szCs w:val="28"/>
         </w:rPr>
-        <w:t>Функционал Администратора</w:t>
+        <w:t>Начало и завершение аренды спортивного снаряжения</w:t>
       </w:r>
     </w:p>
     <w:p>
@@ -5793,7 +5773,7 @@
         <w:pStyle w:val="af3"/>
         <w:numPr>
           <w:ilvl w:val="0"/>
-          <w:numId w:val="42"/>
+          <w:numId w:val="45"/>
         </w:numPr>
         <w:spacing w:line="360" w:lineRule="auto"/>
         <w:rPr>
@@ -5806,7 +5786,7 @@
           <w:sz w:val="28"/>
           <w:szCs w:val="28"/>
         </w:rPr>
-        <w:t>Возможность авторизоваться</w:t>
+        <w:t>Оплата аренды спортивного снаряжения и получение чека</w:t>
       </w:r>
     </w:p>
     <w:p>
@@ -5814,7 +5794,7 @@
         <w:pStyle w:val="af3"/>
         <w:numPr>
           <w:ilvl w:val="0"/>
-          <w:numId w:val="42"/>
+          <w:numId w:val="45"/>
         </w:numPr>
         <w:spacing w:line="360" w:lineRule="auto"/>
         <w:rPr>
@@ -5827,84 +5807,6 @@
           <w:sz w:val="28"/>
           <w:szCs w:val="28"/>
         </w:rPr>
-        <w:t xml:space="preserve">Сканирование </w:t>
-      </w:r>
-      <w:r>
-        <w:rPr>
-          <w:sz w:val="28"/>
-          <w:szCs w:val="28"/>
-          <w:lang w:val="en-US"/>
-        </w:rPr>
-        <w:t>QR</w:t>
-      </w:r>
-      <w:r>
-        <w:rPr>
-          <w:sz w:val="28"/>
-          <w:szCs w:val="28"/>
-        </w:rPr>
-        <w:t xml:space="preserve">-кода Пользователя </w:t>
-      </w:r>
-    </w:p>
-    <w:p>
-      <w:pPr>
-        <w:pStyle w:val="af3"/>
-        <w:numPr>
-          <w:ilvl w:val="0"/>
-          <w:numId w:val="42"/>
-        </w:numPr>
-        <w:spacing w:line="360" w:lineRule="auto"/>
-        <w:rPr>
-          <w:sz w:val="28"/>
-          <w:szCs w:val="28"/>
-        </w:rPr>
-      </w:pPr>
-      <w:r>
-        <w:rPr>
-          <w:sz w:val="28"/>
-          <w:szCs w:val="28"/>
-        </w:rPr>
-        <w:t>Подтверждение начала аренды</w:t>
-      </w:r>
-    </w:p>
-    <w:p>
-      <w:pPr>
-        <w:pStyle w:val="af3"/>
-        <w:numPr>
-          <w:ilvl w:val="0"/>
-          <w:numId w:val="42"/>
-        </w:numPr>
-        <w:spacing w:line="360" w:lineRule="auto"/>
-        <w:rPr>
-          <w:sz w:val="28"/>
-          <w:szCs w:val="28"/>
-        </w:rPr>
-      </w:pPr>
-      <w:r>
-        <w:rPr>
-          <w:sz w:val="28"/>
-          <w:szCs w:val="28"/>
-        </w:rPr>
-        <w:t>Подтверждение окончания аренды</w:t>
-      </w:r>
-    </w:p>
-    <w:p>
-      <w:pPr>
-        <w:pStyle w:val="af3"/>
-        <w:numPr>
-          <w:ilvl w:val="0"/>
-          <w:numId w:val="42"/>
-        </w:numPr>
-        <w:spacing w:line="360" w:lineRule="auto"/>
-        <w:rPr>
-          <w:sz w:val="28"/>
-          <w:szCs w:val="28"/>
-        </w:rPr>
-      </w:pPr>
-      <w:r>
-        <w:rPr>
-          <w:sz w:val="28"/>
-          <w:szCs w:val="28"/>
-        </w:rPr>
         <w:t>Выход из личного кабинета</w:t>
       </w:r>
     </w:p>
@@ -5912,23 +5814,28 @@
       <w:pPr>
         <w:pStyle w:val="3"/>
         <w:spacing w:line="360" w:lineRule="auto"/>
+      </w:pPr>
+    </w:p>
+    <w:p>
+      <w:pPr>
+        <w:pStyle w:val="3"/>
+        <w:spacing w:line="360" w:lineRule="auto"/>
         <w:rPr>
           <w:color w:val="000000"/>
         </w:rPr>
       </w:pPr>
-      <w:bookmarkStart w:id="37" w:name="_Toc67515097"/>
-      <w:r>
-        <w:lastRenderedPageBreak/>
+      <w:r>
         <w:t>2</w:t>
       </w:r>
       <w:r>
         <w:t>.3.2 Взаимодействие компонентов системы</w:t>
       </w:r>
-      <w:bookmarkEnd w:id="37"/>
-    </w:p>
-    <w:p>
-      <w:pPr>
-        <w:spacing w:line="360" w:lineRule="auto"/>
+      <w:bookmarkEnd w:id="36"/>
+    </w:p>
+    <w:p>
+      <w:pPr>
+        <w:spacing w:line="360" w:lineRule="auto"/>
+        <w:jc w:val="center"/>
         <w:rPr>
           <w:sz w:val="28"/>
           <w:szCs w:val="28"/>
@@ -5939,23 +5846,22 @@
           <w:noProof/>
           <w:sz w:val="28"/>
           <w:szCs w:val="28"/>
+          <w:shd w:val="clear" w:color="auto" w:fill="FFFFFF"/>
         </w:rPr>
         <w:drawing>
-          <wp:inline distT="0" distB="0" distL="0" distR="0" wp14:anchorId="58546D1A" wp14:editId="39EA6ADE">
-            <wp:extent cx="5044440" cy="3401060"/>
-            <wp:effectExtent l="0" t="0" r="0" b="0"/>
-            <wp:docPr id="7" name="Изображение2"/>
+          <wp:inline distT="0" distB="0" distL="0" distR="0" wp14:anchorId="1413B8C7" wp14:editId="53A46ACE">
+            <wp:extent cx="5940425" cy="4606290"/>
+            <wp:effectExtent l="0" t="0" r="3175" b="3810"/>
+            <wp:docPr id="9" name="Рисунок 9"/>
             <wp:cNvGraphicFramePr>
-              <a:graphicFrameLocks xmlns:a="http://schemas.openxmlformats.org/drawingml/2006/main"/>
+              <a:graphicFrameLocks xmlns:a="http://schemas.openxmlformats.org/drawingml/2006/main" noChangeAspect="1"/>
             </wp:cNvGraphicFramePr>
             <a:graphic xmlns:a="http://schemas.openxmlformats.org/drawingml/2006/main">
               <a:graphicData uri="http://schemas.openxmlformats.org/drawingml/2006/picture">
                 <pic:pic xmlns:pic="http://schemas.openxmlformats.org/drawingml/2006/picture">
                   <pic:nvPicPr>
-                    <pic:cNvPr id="0" name="Изображение2"/>
-                    <pic:cNvPicPr>
-                      <a:picLocks/>
-                    </pic:cNvPicPr>
+                    <pic:cNvPr id="9" name="Снимок экрана 2021-05-05 в 00.48.14.png"/>
+                    <pic:cNvPicPr/>
                   </pic:nvPicPr>
                   <pic:blipFill>
                     <a:blip r:embed="rId13">
@@ -5965,23 +5871,18 @@
                         </a:ext>
                       </a:extLst>
                     </a:blip>
-                    <a:srcRect/>
                     <a:stretch>
                       <a:fillRect/>
                     </a:stretch>
                   </pic:blipFill>
-                  <pic:spPr bwMode="auto">
+                  <pic:spPr>
                     <a:xfrm>
                       <a:off x="0" y="0"/>
-                      <a:ext cx="5044440" cy="3401060"/>
+                      <a:ext cx="5940425" cy="4606290"/>
                     </a:xfrm>
                     <a:prstGeom prst="rect">
                       <a:avLst/>
                     </a:prstGeom>
-                    <a:noFill/>
-                    <a:ln>
-                      <a:noFill/>
-                    </a:ln>
                   </pic:spPr>
                 </pic:pic>
               </a:graphicData>
@@ -6098,54 +5999,43 @@
         <w:pStyle w:val="3"/>
         <w:spacing w:line="360" w:lineRule="auto"/>
       </w:pPr>
-      <w:bookmarkStart w:id="38" w:name="_Toc67515098"/>
-      <w:r>
+      <w:bookmarkStart w:id="37" w:name="_Toc67515098"/>
+      <w:r>
+        <w:lastRenderedPageBreak/>
         <w:t>2.3.3 Варианты состояния системы</w:t>
       </w:r>
-      <w:bookmarkEnd w:id="38"/>
-    </w:p>
-    <w:p>
-      <w:pPr>
-        <w:pStyle w:val="13"/>
-        <w:keepNext/>
-        <w:spacing w:line="360" w:lineRule="auto"/>
-        <w:ind w:left="0"/>
+      <w:bookmarkEnd w:id="37"/>
+    </w:p>
+    <w:p>
+      <w:pPr>
+        <w:pStyle w:val="3"/>
+        <w:spacing w:line="360" w:lineRule="auto"/>
+      </w:pPr>
+    </w:p>
+    <w:p>
+      <w:pPr>
+        <w:pStyle w:val="3"/>
+        <w:spacing w:line="360" w:lineRule="auto"/>
         <w:jc w:val="center"/>
-        <w:rPr>
-          <w:szCs w:val="28"/>
-        </w:rPr>
-      </w:pPr>
-    </w:p>
-    <w:p>
-      <w:pPr>
-        <w:spacing w:line="360" w:lineRule="auto"/>
-        <w:rPr>
-          <w:sz w:val="28"/>
-          <w:szCs w:val="28"/>
-        </w:rPr>
       </w:pPr>
       <w:r>
         <w:rPr>
           <w:noProof/>
-          <w:sz w:val="28"/>
-          <w:szCs w:val="28"/>
         </w:rPr>
         <w:drawing>
-          <wp:inline distT="0" distB="0" distL="0" distR="0" wp14:anchorId="71129A1E" wp14:editId="71AF5812">
-            <wp:extent cx="5434965" cy="595630"/>
-            <wp:effectExtent l="0" t="0" r="0" b="0"/>
-            <wp:docPr id="8" name="Изображение4"/>
+          <wp:inline distT="0" distB="0" distL="0" distR="0">
+            <wp:extent cx="5940425" cy="2720340"/>
+            <wp:effectExtent l="0" t="0" r="3175" b="0"/>
+            <wp:docPr id="2" name="Рисунок 2"/>
             <wp:cNvGraphicFramePr>
-              <a:graphicFrameLocks xmlns:a="http://schemas.openxmlformats.org/drawingml/2006/main"/>
+              <a:graphicFrameLocks xmlns:a="http://schemas.openxmlformats.org/drawingml/2006/main" noChangeAspect="1"/>
             </wp:cNvGraphicFramePr>
             <a:graphic xmlns:a="http://schemas.openxmlformats.org/drawingml/2006/main">
               <a:graphicData uri="http://schemas.openxmlformats.org/drawingml/2006/picture">
                 <pic:pic xmlns:pic="http://schemas.openxmlformats.org/drawingml/2006/picture">
                   <pic:nvPicPr>
-                    <pic:cNvPr id="0" name="Изображение4"/>
-                    <pic:cNvPicPr>
-                      <a:picLocks/>
-                    </pic:cNvPicPr>
+                    <pic:cNvPr id="2" name="Снимок экрана 2021-05-04 в 23.18.12.png"/>
+                    <pic:cNvPicPr/>
                   </pic:nvPicPr>
                   <pic:blipFill>
                     <a:blip r:embed="rId14">
@@ -6155,23 +6045,18 @@
                         </a:ext>
                       </a:extLst>
                     </a:blip>
-                    <a:srcRect/>
                     <a:stretch>
                       <a:fillRect/>
                     </a:stretch>
                   </pic:blipFill>
-                  <pic:spPr bwMode="auto">
+                  <pic:spPr>
                     <a:xfrm>
                       <a:off x="0" y="0"/>
-                      <a:ext cx="5434965" cy="595630"/>
+                      <a:ext cx="5940425" cy="2720340"/>
                     </a:xfrm>
                     <a:prstGeom prst="rect">
                       <a:avLst/>
                     </a:prstGeom>
-                    <a:noFill/>
-                    <a:ln>
-                      <a:noFill/>
-                    </a:ln>
                   </pic:spPr>
                 </pic:pic>
               </a:graphicData>
@@ -6195,27 +6080,245 @@
           <w:sz w:val="28"/>
           <w:szCs w:val="28"/>
         </w:rPr>
+        <w:t>Рисунок 3. Диаграмма состояний.</w:t>
+      </w:r>
+    </w:p>
+    <w:p>
+      <w:pPr>
+        <w:pStyle w:val="af3"/>
+        <w:spacing w:line="360" w:lineRule="auto"/>
+        <w:ind w:left="0" w:firstLine="709"/>
+        <w:jc w:val="both"/>
+        <w:rPr>
+          <w:rFonts w:cs="Times New Roman"/>
+          <w:color w:val="000000"/>
+          <w:sz w:val="28"/>
+          <w:szCs w:val="28"/>
+          <w:shd w:val="clear" w:color="auto" w:fill="FFFFFF"/>
+        </w:rPr>
+      </w:pPr>
+    </w:p>
+    <w:p>
+      <w:pPr>
+        <w:pStyle w:val="af3"/>
+        <w:spacing w:line="360" w:lineRule="auto"/>
+        <w:ind w:left="0" w:firstLine="709"/>
+        <w:jc w:val="both"/>
+        <w:rPr>
+          <w:rFonts w:cs="Times New Roman"/>
+          <w:color w:val="000000"/>
+          <w:sz w:val="28"/>
+          <w:szCs w:val="28"/>
+          <w:shd w:val="clear" w:color="auto" w:fill="FFFFFF"/>
+        </w:rPr>
+      </w:pPr>
+      <w:r>
+        <w:rPr>
+          <w:rFonts w:cs="Times New Roman"/>
+          <w:color w:val="000000"/>
+          <w:sz w:val="28"/>
+          <w:szCs w:val="28"/>
+          <w:shd w:val="clear" w:color="auto" w:fill="FFFFFF"/>
+        </w:rPr>
+        <w:t xml:space="preserve">Диаграмма состояний, изображенная на Рисунке 3, отражает возможные состояния заявки. </w:t>
+      </w:r>
+      <w:r>
+        <w:rPr>
+          <w:rFonts w:cs="Times New Roman"/>
+          <w:color w:val="000000"/>
+          <w:sz w:val="28"/>
+          <w:szCs w:val="28"/>
+          <w:shd w:val="clear" w:color="auto" w:fill="FFFFFF"/>
+        </w:rPr>
+        <w:t xml:space="preserve"> Посредством сканирования </w:t>
+      </w:r>
+      <w:r>
+        <w:rPr>
+          <w:rFonts w:cs="Times New Roman"/>
+          <w:color w:val="000000"/>
+          <w:sz w:val="28"/>
+          <w:szCs w:val="28"/>
+          <w:shd w:val="clear" w:color="auto" w:fill="FFFFFF"/>
+          <w:lang w:val="en-US"/>
+        </w:rPr>
+        <w:t>QR</w:t>
+      </w:r>
+      <w:r>
+        <w:rPr>
+          <w:rFonts w:cs="Times New Roman"/>
+          <w:color w:val="000000"/>
+          <w:sz w:val="28"/>
+          <w:szCs w:val="28"/>
+          <w:shd w:val="clear" w:color="auto" w:fill="FFFFFF"/>
+        </w:rPr>
+        <w:t>-код</w:t>
+      </w:r>
+      <w:r>
+        <w:rPr>
+          <w:rFonts w:cs="Times New Roman"/>
+          <w:color w:val="000000"/>
+          <w:sz w:val="28"/>
+          <w:szCs w:val="28"/>
+          <w:shd w:val="clear" w:color="auto" w:fill="FFFFFF"/>
+        </w:rPr>
+        <w:t xml:space="preserve">а производится проверка существования заявки. Если заявки на данный товар еще не было, то создается новая заявка, и далее идет процесс пользования товаром, после окончания которого будет производиться повторная проверка существования заявки. Если заявка на данный товар уже была заведена, то происходит завершение заявки на аренду и оплата аренды. </w:t>
+      </w:r>
+    </w:p>
+    <w:p>
+      <w:pPr>
+        <w:pStyle w:val="af3"/>
+        <w:spacing w:line="360" w:lineRule="auto"/>
+        <w:ind w:left="0" w:firstLine="709"/>
+        <w:jc w:val="both"/>
+        <w:rPr>
+          <w:rFonts w:cs="Times New Roman"/>
+          <w:sz w:val="28"/>
+          <w:szCs w:val="28"/>
+        </w:rPr>
+      </w:pPr>
+    </w:p>
+    <w:p>
+      <w:pPr>
+        <w:pStyle w:val="13"/>
+        <w:keepNext/>
+        <w:spacing w:line="360" w:lineRule="auto"/>
+        <w:ind w:left="0"/>
+        <w:jc w:val="center"/>
+        <w:rPr>
+          <w:szCs w:val="28"/>
+        </w:rPr>
+      </w:pPr>
+      <w:r>
+        <w:rPr>
+          <w:noProof/>
+          <w:szCs w:val="28"/>
+        </w:rPr>
+        <w:drawing>
+          <wp:inline distT="0" distB="0" distL="0" distR="0">
+            <wp:extent cx="5940425" cy="701675"/>
+            <wp:effectExtent l="0" t="0" r="3175" b="0"/>
+            <wp:docPr id="6" name="Рисунок 6"/>
+            <wp:cNvGraphicFramePr>
+              <a:graphicFrameLocks xmlns:a="http://schemas.openxmlformats.org/drawingml/2006/main" noChangeAspect="1"/>
+            </wp:cNvGraphicFramePr>
+            <a:graphic xmlns:a="http://schemas.openxmlformats.org/drawingml/2006/main">
+              <a:graphicData uri="http://schemas.openxmlformats.org/drawingml/2006/picture">
+                <pic:pic xmlns:pic="http://schemas.openxmlformats.org/drawingml/2006/picture">
+                  <pic:nvPicPr>
+                    <pic:cNvPr id="6" name="Снимок экрана 2021-05-05 в 00.34.32.png"/>
+                    <pic:cNvPicPr/>
+                  </pic:nvPicPr>
+                  <pic:blipFill>
+                    <a:blip r:embed="rId15">
+                      <a:extLst>
+                        <a:ext uri="{28A0092B-C50C-407E-A947-70E740481C1C}">
+                          <a14:useLocalDpi xmlns:a14="http://schemas.microsoft.com/office/drawing/2010/main" val="0"/>
+                        </a:ext>
+                      </a:extLst>
+                    </a:blip>
+                    <a:stretch>
+                      <a:fillRect/>
+                    </a:stretch>
+                  </pic:blipFill>
+                  <pic:spPr>
+                    <a:xfrm>
+                      <a:off x="0" y="0"/>
+                      <a:ext cx="6032747" cy="712580"/>
+                    </a:xfrm>
+                    <a:prstGeom prst="rect">
+                      <a:avLst/>
+                    </a:prstGeom>
+                  </pic:spPr>
+                </pic:pic>
+              </a:graphicData>
+            </a:graphic>
+          </wp:inline>
+        </w:drawing>
+      </w:r>
+    </w:p>
+    <w:p>
+      <w:pPr>
+        <w:pStyle w:val="a6"/>
+        <w:spacing w:line="360" w:lineRule="auto"/>
+        <w:jc w:val="center"/>
+        <w:rPr>
+          <w:sz w:val="28"/>
+          <w:szCs w:val="28"/>
+        </w:rPr>
+      </w:pPr>
+      <w:r>
+        <w:rPr>
+          <w:sz w:val="28"/>
+          <w:szCs w:val="28"/>
+        </w:rPr>
+        <w:t xml:space="preserve">Рисунок </w:t>
+      </w:r>
+      <w:r>
+        <w:rPr>
+          <w:sz w:val="28"/>
+          <w:szCs w:val="28"/>
+        </w:rPr>
+        <w:t>4</w:t>
+      </w:r>
+      <w:r>
+        <w:rPr>
+          <w:sz w:val="28"/>
+          <w:szCs w:val="28"/>
+        </w:rPr>
+        <w:t>. Диаграмма состояний.</w:t>
+      </w:r>
+    </w:p>
+    <w:p>
+      <w:pPr>
+        <w:pStyle w:val="a6"/>
+        <w:spacing w:line="360" w:lineRule="auto"/>
+        <w:jc w:val="center"/>
+        <w:rPr>
+          <w:sz w:val="28"/>
+          <w:szCs w:val="28"/>
+        </w:rPr>
+      </w:pPr>
+    </w:p>
+    <w:p>
+      <w:pPr>
+        <w:spacing w:line="360" w:lineRule="auto"/>
+        <w:rPr>
+          <w:sz w:val="28"/>
+          <w:szCs w:val="28"/>
+        </w:rPr>
+      </w:pPr>
+      <w:r>
+        <w:rPr>
+          <w:sz w:val="28"/>
+          <w:szCs w:val="28"/>
+          <w:shd w:val="clear" w:color="auto" w:fill="FFFFFF"/>
+        </w:rPr>
+        <w:t xml:space="preserve">Диаграмма состояний, изображенная на Рисунке </w:t>
+      </w:r>
+      <w:r>
+        <w:rPr>
+          <w:sz w:val="28"/>
+          <w:szCs w:val="28"/>
+          <w:shd w:val="clear" w:color="auto" w:fill="FFFFFF"/>
+        </w:rPr>
+        <w:t>4</w:t>
+      </w:r>
+      <w:r>
+        <w:rPr>
+          <w:sz w:val="28"/>
+          <w:szCs w:val="28"/>
+          <w:shd w:val="clear" w:color="auto" w:fill="FFFFFF"/>
+        </w:rPr>
+        <w:t xml:space="preserve">, отражает возможные состояния пользователя. Изначально любой пользователь, не прошедший </w:t>
+      </w:r>
+      <w:r>
+        <w:rPr>
+          <w:sz w:val="28"/>
+          <w:szCs w:val="28"/>
+          <w:shd w:val="clear" w:color="auto" w:fill="FFFFFF"/>
+        </w:rPr>
         <w:lastRenderedPageBreak/>
-        <w:t>Рисунок 3. Диаграмма состояний.</w:t>
-      </w:r>
-    </w:p>
-    <w:p>
-      <w:pPr>
-        <w:spacing w:line="360" w:lineRule="auto"/>
-        <w:rPr>
-          <w:bCs/>
-          <w:sz w:val="28"/>
-          <w:szCs w:val="28"/>
-          <w:lang w:eastAsia="en-US"/>
-        </w:rPr>
-      </w:pPr>
-      <w:r>
-        <w:rPr>
-          <w:sz w:val="28"/>
-          <w:szCs w:val="28"/>
-          <w:shd w:val="clear" w:color="auto" w:fill="FFFFFF"/>
-        </w:rPr>
-        <w:t>Диаграмма состояний, изображенная на Рисунке 3, отражает возможные состояния пользователя. Изначально любой пользователь, не прошедший регистрацию, находится в состоянии незарегистрированного пользователя. После прохождения регистрации пользователь переходит в состояние неавторизованного пользователя. После авторизации пользователь переходит в состояние авторизованного пользователя. Если пользователь выходит из аккаунта он возвращается к состоянию неавторизованного пользователя и может авторизоваться снова.  Если пользователь захочет пройти процесс регистрации, заполнив необходимые поля, система проверит входящие данные на корректность и в случае ошибки выдаст предупреждение. Если данные корректны, пользователь перейдет в личный кабинет.</w:t>
+        <w:t>регистрацию, находится в состоянии незарегистрированного пользователя. После прохождения регистрации пользователь переходит в состояние неавторизованного пользователя. После авторизации пользователь переходит в состояние авторизованного пользователя. Если пользователь выходит из аккаунта он возвращается к состоянию неавторизованного пользователя и может авторизоваться снова.  Если пользователь захочет пройти процесс регистрации, заполнив необходимые поля, система проверит входящие данные на корректность и в случае ошибки выдаст предупреждение. Если данные корректны, пользователь перейдет в личный кабинет.</w:t>
       </w:r>
       <w:r>
         <w:rPr>
@@ -6254,21 +6357,70 @@
         <w:pStyle w:val="3"/>
         <w:spacing w:line="360" w:lineRule="auto"/>
       </w:pPr>
-      <w:bookmarkStart w:id="39" w:name="_Toc67515099"/>
+      <w:bookmarkStart w:id="38" w:name="_Toc67515099"/>
       <w:r>
         <w:lastRenderedPageBreak/>
         <w:t>2.3.4 Варианты действия в системе</w:t>
       </w:r>
-      <w:bookmarkEnd w:id="39"/>
-    </w:p>
-    <w:p>
-      <w:pPr>
-        <w:spacing w:line="360" w:lineRule="auto"/>
-        <w:rPr>
-          <w:sz w:val="28"/>
-          <w:szCs w:val="28"/>
-        </w:rPr>
-      </w:pPr>
+      <w:bookmarkEnd w:id="38"/>
+    </w:p>
+    <w:p>
+      <w:pPr>
+        <w:spacing w:line="360" w:lineRule="auto"/>
+        <w:jc w:val="center"/>
+        <w:rPr>
+          <w:sz w:val="28"/>
+          <w:szCs w:val="28"/>
+        </w:rPr>
+      </w:pPr>
+      <w:r>
+        <w:rPr>
+          <w:noProof/>
+          <w:sz w:val="28"/>
+          <w:szCs w:val="28"/>
+        </w:rPr>
+        <w:drawing>
+          <wp:inline distT="0" distB="0" distL="0" distR="0">
+            <wp:extent cx="5219700" cy="7302500"/>
+            <wp:effectExtent l="0" t="0" r="0" b="0"/>
+            <wp:docPr id="4" name="Рисунок 4"/>
+            <wp:cNvGraphicFramePr>
+              <a:graphicFrameLocks xmlns:a="http://schemas.openxmlformats.org/drawingml/2006/main" noChangeAspect="1"/>
+            </wp:cNvGraphicFramePr>
+            <a:graphic xmlns:a="http://schemas.openxmlformats.org/drawingml/2006/main">
+              <a:graphicData uri="http://schemas.openxmlformats.org/drawingml/2006/picture">
+                <pic:pic xmlns:pic="http://schemas.openxmlformats.org/drawingml/2006/picture">
+                  <pic:nvPicPr>
+                    <pic:cNvPr id="4" name="Снимок экрана 2021-05-05 в 00.10.03.png"/>
+                    <pic:cNvPicPr/>
+                  </pic:nvPicPr>
+                  <pic:blipFill>
+                    <a:blip r:embed="rId16">
+                      <a:extLst>
+                        <a:ext uri="{28A0092B-C50C-407E-A947-70E740481C1C}">
+                          <a14:useLocalDpi xmlns:a14="http://schemas.microsoft.com/office/drawing/2010/main" val="0"/>
+                        </a:ext>
+                      </a:extLst>
+                    </a:blip>
+                    <a:stretch>
+                      <a:fillRect/>
+                    </a:stretch>
+                  </pic:blipFill>
+                  <pic:spPr>
+                    <a:xfrm>
+                      <a:off x="0" y="0"/>
+                      <a:ext cx="5219700" cy="7302500"/>
+                    </a:xfrm>
+                    <a:prstGeom prst="rect">
+                      <a:avLst/>
+                    </a:prstGeom>
+                  </pic:spPr>
+                </pic:pic>
+              </a:graphicData>
+            </a:graphic>
+          </wp:inline>
+        </w:drawing>
+      </w:r>
     </w:p>
     <w:p>
       <w:pPr>
@@ -6285,33 +6437,47 @@
           <w:sz w:val="28"/>
           <w:szCs w:val="28"/>
         </w:rPr>
-        <w:t>Рисунок 4. Диаграмма активности.</w:t>
-      </w:r>
-    </w:p>
-    <w:p>
-      <w:pPr>
-        <w:spacing w:line="360" w:lineRule="auto"/>
-        <w:rPr>
-          <w:sz w:val="28"/>
-          <w:szCs w:val="28"/>
-          <w:highlight w:val="white"/>
-        </w:rPr>
-      </w:pPr>
-      <w:r>
+        <w:t xml:space="preserve">Рисунок </w:t>
+      </w:r>
+      <w:r>
+        <w:rPr>
+          <w:sz w:val="28"/>
+          <w:szCs w:val="28"/>
+        </w:rPr>
+        <w:t>5</w:t>
+      </w:r>
+      <w:r>
+        <w:rPr>
+          <w:sz w:val="28"/>
+          <w:szCs w:val="28"/>
+        </w:rPr>
+        <w:t>. Диаграмма активности.</w:t>
+      </w:r>
+    </w:p>
+    <w:p>
+      <w:pPr>
+        <w:spacing w:line="360" w:lineRule="auto"/>
         <w:rPr>
           <w:sz w:val="28"/>
           <w:szCs w:val="28"/>
           <w:shd w:val="clear" w:color="auto" w:fill="FFFFFF"/>
         </w:rPr>
-        <w:t xml:space="preserve">Диаграмма активности, изображенная на Рисунке 5, отражает действия авторизованного пользователя при создании заявки. После того, как авторизованный пользователь просмотрит список доступного снаряжения, он создает заявку. После пользователь </w:t>
-      </w:r>
+      </w:pPr>
       <w:r>
         <w:rPr>
           <w:sz w:val="28"/>
           <w:szCs w:val="28"/>
           <w:shd w:val="clear" w:color="auto" w:fill="FFFFFF"/>
         </w:rPr>
-        <w:t xml:space="preserve">получает </w:t>
+        <w:t xml:space="preserve">Диаграмма активности, изображенная на Рисунке 5, отражает действия авторизованного пользователя при создании заявки. После того, как авторизованный пользователь </w:t>
+      </w:r>
+      <w:r>
+        <w:rPr>
+          <w:sz w:val="28"/>
+          <w:szCs w:val="28"/>
+          <w:shd w:val="clear" w:color="auto" w:fill="FFFFFF"/>
+        </w:rPr>
+        <w:t xml:space="preserve">отсканирует </w:t>
       </w:r>
       <w:r>
         <w:rPr>
@@ -6328,7 +6494,7 @@
           <w:szCs w:val="28"/>
           <w:shd w:val="clear" w:color="auto" w:fill="FFFFFF"/>
         </w:rPr>
-        <w:t xml:space="preserve">-код и </w:t>
+        <w:t>-</w:t>
       </w:r>
       <w:r>
         <w:rPr>
@@ -6336,7 +6502,7 @@
           <w:szCs w:val="28"/>
           <w:shd w:val="clear" w:color="auto" w:fill="FFFFFF"/>
         </w:rPr>
-        <w:t xml:space="preserve">ожидает </w:t>
+        <w:t xml:space="preserve">код, указанный на товаре, </w:t>
       </w:r>
       <w:r>
         <w:rPr>
@@ -6344,15 +6510,31 @@
           <w:szCs w:val="28"/>
           <w:shd w:val="clear" w:color="auto" w:fill="FFFFFF"/>
         </w:rPr>
-        <w:t>подтверждения заявки от администратора</w:t>
-      </w:r>
+        <w:lastRenderedPageBreak/>
+        <w:t xml:space="preserve">система получит данные о нем. Когда система проверит состояние товара, возможно два варианта развития событий: </w:t>
+      </w:r>
+    </w:p>
+    <w:p>
+      <w:pPr>
+        <w:pStyle w:val="af3"/>
+        <w:numPr>
+          <w:ilvl w:val="0"/>
+          <w:numId w:val="46"/>
+        </w:numPr>
+        <w:spacing w:line="360" w:lineRule="auto"/>
+        <w:rPr>
+          <w:sz w:val="28"/>
+          <w:szCs w:val="28"/>
+          <w:highlight w:val="white"/>
+        </w:rPr>
+      </w:pPr>
       <w:r>
         <w:rPr>
           <w:sz w:val="28"/>
           <w:szCs w:val="28"/>
           <w:shd w:val="clear" w:color="auto" w:fill="FFFFFF"/>
         </w:rPr>
-        <w:t>.</w:t>
+        <w:t xml:space="preserve">В случае, если товар не был еще взят в аренду, то система </w:t>
       </w:r>
       <w:r>
         <w:rPr>
@@ -6360,7 +6542,15 @@
           <w:szCs w:val="28"/>
           <w:shd w:val="clear" w:color="auto" w:fill="FFFFFF"/>
         </w:rPr>
-        <w:t xml:space="preserve"> Администратор подтверждает заявку, у пользователя начинается время аренды. По завершении аренды пользователь нажимает кнопку «Завершить аренду», показывает </w:t>
+        <w:t>создаст новую заявку на аренду снаряжения</w:t>
+      </w:r>
+      <w:r>
+        <w:rPr>
+          <w:sz w:val="28"/>
+          <w:szCs w:val="28"/>
+          <w:shd w:val="clear" w:color="auto" w:fill="FFFFFF"/>
+        </w:rPr>
+        <w:t xml:space="preserve">, после чего пользователь сможет взять в аренду товар. Попользовавшись товаром определенное время, пользователь должен отсканировать </w:t>
       </w:r>
       <w:r>
         <w:rPr>
@@ -6385,8 +6575,125 @@
           <w:szCs w:val="28"/>
           <w:shd w:val="clear" w:color="auto" w:fill="FFFFFF"/>
         </w:rPr>
-        <w:t>код администратору. Администратор подтверждает завершение аренды.</w:t>
-      </w:r>
+        <w:t>код заново, чтобы впоследствии завершить аренду.</w:t>
+      </w:r>
+    </w:p>
+    <w:p>
+      <w:pPr>
+        <w:pStyle w:val="af3"/>
+        <w:numPr>
+          <w:ilvl w:val="0"/>
+          <w:numId w:val="46"/>
+        </w:numPr>
+        <w:spacing w:line="360" w:lineRule="auto"/>
+        <w:rPr>
+          <w:sz w:val="28"/>
+          <w:szCs w:val="28"/>
+          <w:highlight w:val="white"/>
+        </w:rPr>
+      </w:pPr>
+      <w:r>
+        <w:rPr>
+          <w:sz w:val="28"/>
+          <w:szCs w:val="28"/>
+          <w:highlight w:val="white"/>
+        </w:rPr>
+        <w:t xml:space="preserve">В случае, если товар уже был взят в аренду, система выведет информацию о существующей заявке, после чего пользователь сможет завершить аренду. </w:t>
+      </w:r>
+    </w:p>
+    <w:p>
+      <w:pPr>
+        <w:spacing w:line="360" w:lineRule="auto"/>
+        <w:rPr>
+          <w:sz w:val="28"/>
+          <w:szCs w:val="28"/>
+          <w:highlight w:val="white"/>
+        </w:rPr>
+      </w:pPr>
+      <w:r>
+        <w:rPr>
+          <w:sz w:val="28"/>
+          <w:szCs w:val="28"/>
+          <w:highlight w:val="white"/>
+        </w:rPr>
+        <w:t xml:space="preserve">Далее пользователь оплачивает арендную плату, и заявка закрывается системой. </w:t>
+      </w:r>
+    </w:p>
+    <w:p>
+      <w:pPr>
+        <w:spacing w:line="360" w:lineRule="auto"/>
+        <w:rPr>
+          <w:sz w:val="28"/>
+          <w:szCs w:val="28"/>
+          <w:highlight w:val="white"/>
+        </w:rPr>
+      </w:pPr>
+    </w:p>
+    <w:p>
+      <w:pPr>
+        <w:spacing w:line="360" w:lineRule="auto"/>
+        <w:rPr>
+          <w:sz w:val="28"/>
+          <w:szCs w:val="28"/>
+          <w:highlight w:val="white"/>
+        </w:rPr>
+      </w:pPr>
+    </w:p>
+    <w:p>
+      <w:pPr>
+        <w:pStyle w:val="a6"/>
+        <w:spacing w:line="360" w:lineRule="auto"/>
+        <w:jc w:val="center"/>
+        <w:rPr>
+          <w:sz w:val="28"/>
+          <w:szCs w:val="28"/>
+        </w:rPr>
+      </w:pPr>
+      <w:r>
+        <w:rPr>
+          <w:sz w:val="28"/>
+          <w:szCs w:val="28"/>
+        </w:rPr>
+        <w:t xml:space="preserve">Рисунок </w:t>
+      </w:r>
+      <w:r>
+        <w:rPr>
+          <w:sz w:val="28"/>
+          <w:szCs w:val="28"/>
+        </w:rPr>
+        <w:t>6</w:t>
+      </w:r>
+      <w:r>
+        <w:rPr>
+          <w:sz w:val="28"/>
+          <w:szCs w:val="28"/>
+        </w:rPr>
+        <w:t xml:space="preserve">. Диаграмма </w:t>
+      </w:r>
+      <w:r>
+        <w:rPr>
+          <w:sz w:val="28"/>
+          <w:szCs w:val="28"/>
+        </w:rPr>
+        <w:t>взаимодействий</w:t>
+      </w:r>
+      <w:r>
+        <w:rPr>
+          <w:sz w:val="28"/>
+          <w:szCs w:val="28"/>
+        </w:rPr>
+        <w:t>.</w:t>
+      </w:r>
+    </w:p>
+    <w:p>
+      <w:pPr>
+        <w:spacing w:line="360" w:lineRule="auto"/>
+        <w:rPr>
+          <w:sz w:val="28"/>
+          <w:szCs w:val="28"/>
+          <w:highlight w:val="white"/>
+        </w:rPr>
+      </w:pPr>
     </w:p>
     <w:p>
       <w:pPr>
@@ -6444,13 +6751,60 @@
       <w:pPr>
         <w:pStyle w:val="3"/>
         <w:spacing w:line="360" w:lineRule="auto"/>
-      </w:pPr>
-      <w:bookmarkStart w:id="40" w:name="_Toc67515100"/>
+        <w:jc w:val="center"/>
+      </w:pPr>
+      <w:bookmarkStart w:id="39" w:name="_Toc67515100"/>
       <w:r>
         <w:lastRenderedPageBreak/>
         <w:t>2.3.5 Развертывание приложения</w:t>
       </w:r>
-      <w:bookmarkEnd w:id="40"/>
+      <w:bookmarkEnd w:id="39"/>
+      <w:r>
+        <w:rPr>
+          <w:noProof/>
+        </w:rPr>
+        <w:drawing>
+          <wp:inline distT="0" distB="0" distL="0" distR="0">
+            <wp:extent cx="3470467" cy="4338084"/>
+            <wp:effectExtent l="0" t="0" r="0" b="5715"/>
+            <wp:docPr id="5" name="Рисунок 5"/>
+            <wp:cNvGraphicFramePr>
+              <a:graphicFrameLocks xmlns:a="http://schemas.openxmlformats.org/drawingml/2006/main" noChangeAspect="1"/>
+            </wp:cNvGraphicFramePr>
+            <a:graphic xmlns:a="http://schemas.openxmlformats.org/drawingml/2006/main">
+              <a:graphicData uri="http://schemas.openxmlformats.org/drawingml/2006/picture">
+                <pic:pic xmlns:pic="http://schemas.openxmlformats.org/drawingml/2006/picture">
+                  <pic:nvPicPr>
+                    <pic:cNvPr id="5" name="Снимок экрана 2021-05-05 в 00.30.31.png"/>
+                    <pic:cNvPicPr/>
+                  </pic:nvPicPr>
+                  <pic:blipFill>
+                    <a:blip r:embed="rId17">
+                      <a:extLst>
+                        <a:ext uri="{28A0092B-C50C-407E-A947-70E740481C1C}">
+                          <a14:useLocalDpi xmlns:a14="http://schemas.microsoft.com/office/drawing/2010/main" val="0"/>
+                        </a:ext>
+                      </a:extLst>
+                    </a:blip>
+                    <a:stretch>
+                      <a:fillRect/>
+                    </a:stretch>
+                  </pic:blipFill>
+                  <pic:spPr>
+                    <a:xfrm>
+                      <a:off x="0" y="0"/>
+                      <a:ext cx="3476822" cy="4346028"/>
+                    </a:xfrm>
+                    <a:prstGeom prst="rect">
+                      <a:avLst/>
+                    </a:prstGeom>
+                  </pic:spPr>
+                </pic:pic>
+              </a:graphicData>
+            </a:graphic>
+          </wp:inline>
+        </w:drawing>
+      </w:r>
     </w:p>
     <w:p>
       <w:pPr>
@@ -6467,7 +6821,21 @@
           <w:sz w:val="28"/>
           <w:szCs w:val="28"/>
         </w:rPr>
-        <w:t>Рисунок 5. Диаграмма развертывания.</w:t>
+        <w:t xml:space="preserve">Рисунок </w:t>
+      </w:r>
+      <w:r>
+        <w:rPr>
+          <w:sz w:val="28"/>
+          <w:szCs w:val="28"/>
+        </w:rPr>
+        <w:t>7</w:t>
+      </w:r>
+      <w:r>
+        <w:rPr>
+          <w:sz w:val="28"/>
+          <w:szCs w:val="28"/>
+        </w:rPr>
+        <w:t>. Диаграмма развертывания.</w:t>
       </w:r>
     </w:p>
     <w:p>
@@ -6487,7 +6855,25 @@
           <w:szCs w:val="28"/>
           <w:shd w:val="clear" w:color="auto" w:fill="FFFFFF"/>
         </w:rPr>
-        <w:t xml:space="preserve">На Рисунке 5 представлена диаграмма развертывания, чтобы определить какие аппаратные компоненты («узлы») существуют, какие программные компоненты работают на каждом узле и как различные части этого комплекса соединяются друг с другом. </w:t>
+        <w:t xml:space="preserve">На Рисунке </w:t>
+      </w:r>
+      <w:r>
+        <w:rPr>
+          <w:sz w:val="28"/>
+          <w:szCs w:val="28"/>
+          <w:shd w:val="clear" w:color="auto" w:fill="FFFFFF"/>
+        </w:rPr>
+        <w:t>7</w:t>
+      </w:r>
+      <w:bookmarkStart w:id="40" w:name="_GoBack"/>
+      <w:bookmarkEnd w:id="40"/>
+      <w:r>
+        <w:rPr>
+          <w:sz w:val="28"/>
+          <w:szCs w:val="28"/>
+          <w:shd w:val="clear" w:color="auto" w:fill="FFFFFF"/>
+        </w:rPr>
+        <w:t xml:space="preserve"> представлена диаграмма развертывания, чтобы определить какие аппаратные компоненты («узлы») существуют, какие программные компоненты работают на каждом узле и как различные части этого комплекса соединяются друг с другом. </w:t>
       </w:r>
       <w:r>
         <w:rPr>
@@ -7722,7 +8108,7 @@
       </w:pPr>
     </w:p>
     <w:sectPr>
-      <w:footerReference w:type="default" r:id="rId15"/>
+      <w:footerReference w:type="default" r:id="rId18"/>
       <w:pgSz w:w="11906" w:h="16838"/>
       <w:pgMar w:top="1134" w:right="850" w:bottom="1134" w:left="1701" w:header="0" w:footer="708" w:gutter="0"/>
       <w:cols w:space="720"/>
@@ -8243,6 +8629,95 @@
     </w:lvl>
   </w:abstractNum>
   <w:abstractNum w:abstractNumId="4" w15:restartNumberingAfterBreak="0">
+    <w:nsid w:val="099308D9"/>
+    <w:multiLevelType w:val="hybridMultilevel"/>
+    <w:tmpl w:val="B0182552"/>
+    <w:lvl w:ilvl="0" w:tplc="04190011">
+      <w:start w:val="1"/>
+      <w:numFmt w:val="decimal"/>
+      <w:lvlText w:val="%1)"/>
+      <w:lvlJc w:val="left"/>
+      <w:pPr>
+        <w:ind w:left="720" w:hanging="360"/>
+      </w:pPr>
+      <w:rPr>
+        <w:rFonts w:hint="default"/>
+      </w:rPr>
+    </w:lvl>
+    <w:lvl w:ilvl="1" w:tplc="04190019" w:tentative="1">
+      <w:start w:val="1"/>
+      <w:numFmt w:val="lowerLetter"/>
+      <w:lvlText w:val="%2."/>
+      <w:lvlJc w:val="left"/>
+      <w:pPr>
+        <w:ind w:left="1440" w:hanging="360"/>
+      </w:pPr>
+    </w:lvl>
+    <w:lvl w:ilvl="2" w:tplc="0419001B" w:tentative="1">
+      <w:start w:val="1"/>
+      <w:numFmt w:val="lowerRoman"/>
+      <w:lvlText w:val="%3."/>
+      <w:lvlJc w:val="right"/>
+      <w:pPr>
+        <w:ind w:left="2160" w:hanging="180"/>
+      </w:pPr>
+    </w:lvl>
+    <w:lvl w:ilvl="3" w:tplc="0419000F" w:tentative="1">
+      <w:start w:val="1"/>
+      <w:numFmt w:val="decimal"/>
+      <w:lvlText w:val="%4."/>
+      <w:lvlJc w:val="left"/>
+      <w:pPr>
+        <w:ind w:left="2880" w:hanging="360"/>
+      </w:pPr>
+    </w:lvl>
+    <w:lvl w:ilvl="4" w:tplc="04190019" w:tentative="1">
+      <w:start w:val="1"/>
+      <w:numFmt w:val="lowerLetter"/>
+      <w:lvlText w:val="%5."/>
+      <w:lvlJc w:val="left"/>
+      <w:pPr>
+        <w:ind w:left="3600" w:hanging="360"/>
+      </w:pPr>
+    </w:lvl>
+    <w:lvl w:ilvl="5" w:tplc="0419001B" w:tentative="1">
+      <w:start w:val="1"/>
+      <w:numFmt w:val="lowerRoman"/>
+      <w:lvlText w:val="%6."/>
+      <w:lvlJc w:val="right"/>
+      <w:pPr>
+        <w:ind w:left="4320" w:hanging="180"/>
+      </w:pPr>
+    </w:lvl>
+    <w:lvl w:ilvl="6" w:tplc="0419000F" w:tentative="1">
+      <w:start w:val="1"/>
+      <w:numFmt w:val="decimal"/>
+      <w:lvlText w:val="%7."/>
+      <w:lvlJc w:val="left"/>
+      <w:pPr>
+        <w:ind w:left="5040" w:hanging="360"/>
+      </w:pPr>
+    </w:lvl>
+    <w:lvl w:ilvl="7" w:tplc="04190019" w:tentative="1">
+      <w:start w:val="1"/>
+      <w:numFmt w:val="lowerLetter"/>
+      <w:lvlText w:val="%8."/>
+      <w:lvlJc w:val="left"/>
+      <w:pPr>
+        <w:ind w:left="5760" w:hanging="360"/>
+      </w:pPr>
+    </w:lvl>
+    <w:lvl w:ilvl="8" w:tplc="0419001B" w:tentative="1">
+      <w:start w:val="1"/>
+      <w:numFmt w:val="lowerRoman"/>
+      <w:lvlText w:val="%9."/>
+      <w:lvlJc w:val="right"/>
+      <w:pPr>
+        <w:ind w:left="6480" w:hanging="180"/>
+      </w:pPr>
+    </w:lvl>
+  </w:abstractNum>
+  <w:abstractNum w:abstractNumId="5" w15:restartNumberingAfterBreak="0">
     <w:nsid w:val="151209C0"/>
     <w:multiLevelType w:val="hybridMultilevel"/>
     <w:tmpl w:val="08E245F4"/>
@@ -8331,7 +8806,7 @@
       </w:pPr>
     </w:lvl>
   </w:abstractNum>
-  <w:abstractNum w:abstractNumId="5" w15:restartNumberingAfterBreak="0">
+  <w:abstractNum w:abstractNumId="6" w15:restartNumberingAfterBreak="0">
     <w:nsid w:val="15B45B45"/>
     <w:multiLevelType w:val="hybridMultilevel"/>
     <w:tmpl w:val="5770EE18"/>
@@ -8420,7 +8895,7 @@
       </w:pPr>
     </w:lvl>
   </w:abstractNum>
-  <w:abstractNum w:abstractNumId="6" w15:restartNumberingAfterBreak="0">
+  <w:abstractNum w:abstractNumId="7" w15:restartNumberingAfterBreak="0">
     <w:nsid w:val="1EF552BF"/>
     <w:multiLevelType w:val="hybridMultilevel"/>
     <w:tmpl w:val="48708092"/>
@@ -8509,7 +8984,120 @@
       </w:pPr>
     </w:lvl>
   </w:abstractNum>
-  <w:abstractNum w:abstractNumId="7" w15:restartNumberingAfterBreak="0">
+  <w:abstractNum w:abstractNumId="8" w15:restartNumberingAfterBreak="0">
+    <w:nsid w:val="215C6DE0"/>
+    <w:multiLevelType w:val="hybridMultilevel"/>
+    <w:tmpl w:val="F3409FD2"/>
+    <w:lvl w:ilvl="0" w:tplc="B3F42BA4">
+      <w:start w:val="1"/>
+      <w:numFmt w:val="bullet"/>
+      <w:lvlText w:val=""/>
+      <w:lvlJc w:val="left"/>
+      <w:pPr>
+        <w:ind w:left="720" w:hanging="360"/>
+      </w:pPr>
+      <w:rPr>
+        <w:rFonts w:ascii="Symbol" w:hAnsi="Symbol" w:hint="default"/>
+      </w:rPr>
+    </w:lvl>
+    <w:lvl w:ilvl="1" w:tplc="04190003" w:tentative="1">
+      <w:start w:val="1"/>
+      <w:numFmt w:val="bullet"/>
+      <w:lvlText w:val="o"/>
+      <w:lvlJc w:val="left"/>
+      <w:pPr>
+        <w:ind w:left="1440" w:hanging="360"/>
+      </w:pPr>
+      <w:rPr>
+        <w:rFonts w:ascii="Courier New" w:hAnsi="Courier New" w:cs="Courier New" w:hint="default"/>
+      </w:rPr>
+    </w:lvl>
+    <w:lvl w:ilvl="2" w:tplc="04190005" w:tentative="1">
+      <w:start w:val="1"/>
+      <w:numFmt w:val="bullet"/>
+      <w:lvlText w:val=""/>
+      <w:lvlJc w:val="left"/>
+      <w:pPr>
+        <w:ind w:left="2160" w:hanging="360"/>
+      </w:pPr>
+      <w:rPr>
+        <w:rFonts w:ascii="Wingdings" w:hAnsi="Wingdings" w:hint="default"/>
+      </w:rPr>
+    </w:lvl>
+    <w:lvl w:ilvl="3" w:tplc="04190001" w:tentative="1">
+      <w:start w:val="1"/>
+      <w:numFmt w:val="bullet"/>
+      <w:lvlText w:val=""/>
+      <w:lvlJc w:val="left"/>
+      <w:pPr>
+        <w:ind w:left="2880" w:hanging="360"/>
+      </w:pPr>
+      <w:rPr>
+        <w:rFonts w:ascii="Symbol" w:hAnsi="Symbol" w:hint="default"/>
+      </w:rPr>
+    </w:lvl>
+    <w:lvl w:ilvl="4" w:tplc="04190003" w:tentative="1">
+      <w:start w:val="1"/>
+      <w:numFmt w:val="bullet"/>
+      <w:lvlText w:val="o"/>
+      <w:lvlJc w:val="left"/>
+      <w:pPr>
+        <w:ind w:left="3600" w:hanging="360"/>
+      </w:pPr>
+      <w:rPr>
+        <w:rFonts w:ascii="Courier New" w:hAnsi="Courier New" w:cs="Courier New" w:hint="default"/>
+      </w:rPr>
+    </w:lvl>
+    <w:lvl w:ilvl="5" w:tplc="04190005" w:tentative="1">
+      <w:start w:val="1"/>
+      <w:numFmt w:val="bullet"/>
+      <w:lvlText w:val=""/>
+      <w:lvlJc w:val="left"/>
+      <w:pPr>
+        <w:ind w:left="4320" w:hanging="360"/>
+      </w:pPr>
+      <w:rPr>
+        <w:rFonts w:ascii="Wingdings" w:hAnsi="Wingdings" w:hint="default"/>
+      </w:rPr>
+    </w:lvl>
+    <w:lvl w:ilvl="6" w:tplc="04190001" w:tentative="1">
+      <w:start w:val="1"/>
+      <w:numFmt w:val="bullet"/>
+      <w:lvlText w:val=""/>
+      <w:lvlJc w:val="left"/>
+      <w:pPr>
+        <w:ind w:left="5040" w:hanging="360"/>
+      </w:pPr>
+      <w:rPr>
+        <w:rFonts w:ascii="Symbol" w:hAnsi="Symbol" w:hint="default"/>
+      </w:rPr>
+    </w:lvl>
+    <w:lvl w:ilvl="7" w:tplc="04190003" w:tentative="1">
+      <w:start w:val="1"/>
+      <w:numFmt w:val="bullet"/>
+      <w:lvlText w:val="o"/>
+      <w:lvlJc w:val="left"/>
+      <w:pPr>
+        <w:ind w:left="5760" w:hanging="360"/>
+      </w:pPr>
+      <w:rPr>
+        <w:rFonts w:ascii="Courier New" w:hAnsi="Courier New" w:cs="Courier New" w:hint="default"/>
+      </w:rPr>
+    </w:lvl>
+    <w:lvl w:ilvl="8" w:tplc="04190005" w:tentative="1">
+      <w:start w:val="1"/>
+      <w:numFmt w:val="bullet"/>
+      <w:lvlText w:val=""/>
+      <w:lvlJc w:val="left"/>
+      <w:pPr>
+        <w:ind w:left="6480" w:hanging="360"/>
+      </w:pPr>
+      <w:rPr>
+        <w:rFonts w:ascii="Wingdings" w:hAnsi="Wingdings" w:hint="default"/>
+      </w:rPr>
+    </w:lvl>
+  </w:abstractNum>
+  <w:abstractNum w:abstractNumId="9" w15:restartNumberingAfterBreak="0">
     <w:nsid w:val="21CD7B3B"/>
     <w:multiLevelType w:val="multilevel"/>
     <w:tmpl w:val="CEDEB33E"/>
@@ -8604,7 +9192,7 @@
       </w:pPr>
     </w:lvl>
   </w:abstractNum>
-  <w:abstractNum w:abstractNumId="8" w15:restartNumberingAfterBreak="0">
+  <w:abstractNum w:abstractNumId="10" w15:restartNumberingAfterBreak="0">
     <w:nsid w:val="22C644F2"/>
     <w:multiLevelType w:val="hybridMultilevel"/>
     <w:tmpl w:val="9BDE442C"/>
@@ -8717,7 +9305,7 @@
       </w:rPr>
     </w:lvl>
   </w:abstractNum>
-  <w:abstractNum w:abstractNumId="9" w15:restartNumberingAfterBreak="0">
+  <w:abstractNum w:abstractNumId="11" w15:restartNumberingAfterBreak="0">
     <w:nsid w:val="24AF0864"/>
     <w:multiLevelType w:val="hybridMultilevel"/>
     <w:tmpl w:val="3E06C0AA"/>
@@ -8803,7 +9391,120 @@
       </w:pPr>
     </w:lvl>
   </w:abstractNum>
-  <w:abstractNum w:abstractNumId="10" w15:restartNumberingAfterBreak="0">
+  <w:abstractNum w:abstractNumId="12" w15:restartNumberingAfterBreak="0">
+    <w:nsid w:val="28987DC3"/>
+    <w:multiLevelType w:val="hybridMultilevel"/>
+    <w:tmpl w:val="C7F20920"/>
+    <w:lvl w:ilvl="0" w:tplc="B3F42BA4">
+      <w:start w:val="1"/>
+      <w:numFmt w:val="bullet"/>
+      <w:lvlText w:val=""/>
+      <w:lvlJc w:val="left"/>
+      <w:pPr>
+        <w:ind w:left="720" w:hanging="360"/>
+      </w:pPr>
+      <w:rPr>
+        <w:rFonts w:ascii="Symbol" w:hAnsi="Symbol" w:hint="default"/>
+      </w:rPr>
+    </w:lvl>
+    <w:lvl w:ilvl="1" w:tplc="04190003" w:tentative="1">
+      <w:start w:val="1"/>
+      <w:numFmt w:val="bullet"/>
+      <w:lvlText w:val="o"/>
+      <w:lvlJc w:val="left"/>
+      <w:pPr>
+        <w:ind w:left="1440" w:hanging="360"/>
+      </w:pPr>
+      <w:rPr>
+        <w:rFonts w:ascii="Courier New" w:hAnsi="Courier New" w:cs="Courier New" w:hint="default"/>
+      </w:rPr>
+    </w:lvl>
+    <w:lvl w:ilvl="2" w:tplc="04190005" w:tentative="1">
+      <w:start w:val="1"/>
+      <w:numFmt w:val="bullet"/>
+      <w:lvlText w:val=""/>
+      <w:lvlJc w:val="left"/>
+      <w:pPr>
+        <w:ind w:left="2160" w:hanging="360"/>
+      </w:pPr>
+      <w:rPr>
+        <w:rFonts w:ascii="Wingdings" w:hAnsi="Wingdings" w:hint="default"/>
+      </w:rPr>
+    </w:lvl>
+    <w:lvl w:ilvl="3" w:tplc="04190001" w:tentative="1">
+      <w:start w:val="1"/>
+      <w:numFmt w:val="bullet"/>
+      <w:lvlText w:val=""/>
+      <w:lvlJc w:val="left"/>
+      <w:pPr>
+        <w:ind w:left="2880" w:hanging="360"/>
+      </w:pPr>
+      <w:rPr>
+        <w:rFonts w:ascii="Symbol" w:hAnsi="Symbol" w:hint="default"/>
+      </w:rPr>
+    </w:lvl>
+    <w:lvl w:ilvl="4" w:tplc="04190003" w:tentative="1">
+      <w:start w:val="1"/>
+      <w:numFmt w:val="bullet"/>
+      <w:lvlText w:val="o"/>
+      <w:lvlJc w:val="left"/>
+      <w:pPr>
+        <w:ind w:left="3600" w:hanging="360"/>
+      </w:pPr>
+      <w:rPr>
+        <w:rFonts w:ascii="Courier New" w:hAnsi="Courier New" w:cs="Courier New" w:hint="default"/>
+      </w:rPr>
+    </w:lvl>
+    <w:lvl w:ilvl="5" w:tplc="04190005" w:tentative="1">
+      <w:start w:val="1"/>
+      <w:numFmt w:val="bullet"/>
+      <w:lvlText w:val=""/>
+      <w:lvlJc w:val="left"/>
+      <w:pPr>
+        <w:ind w:left="4320" w:hanging="360"/>
+      </w:pPr>
+      <w:rPr>
+        <w:rFonts w:ascii="Wingdings" w:hAnsi="Wingdings" w:hint="default"/>
+      </w:rPr>
+    </w:lvl>
+    <w:lvl w:ilvl="6" w:tplc="04190001" w:tentative="1">
+      <w:start w:val="1"/>
+      <w:numFmt w:val="bullet"/>
+      <w:lvlText w:val=""/>
+      <w:lvlJc w:val="left"/>
+      <w:pPr>
+        <w:ind w:left="5040" w:hanging="360"/>
+      </w:pPr>
+      <w:rPr>
+        <w:rFonts w:ascii="Symbol" w:hAnsi="Symbol" w:hint="default"/>
+      </w:rPr>
+    </w:lvl>
+    <w:lvl w:ilvl="7" w:tplc="04190003" w:tentative="1">
+      <w:start w:val="1"/>
+      <w:numFmt w:val="bullet"/>
+      <w:lvlText w:val="o"/>
+      <w:lvlJc w:val="left"/>
+      <w:pPr>
+        <w:ind w:left="5760" w:hanging="360"/>
+      </w:pPr>
+      <w:rPr>
+        <w:rFonts w:ascii="Courier New" w:hAnsi="Courier New" w:cs="Courier New" w:hint="default"/>
+      </w:rPr>
+    </w:lvl>
+    <w:lvl w:ilvl="8" w:tplc="04190005" w:tentative="1">
+      <w:start w:val="1"/>
+      <w:numFmt w:val="bullet"/>
+      <w:lvlText w:val=""/>
+      <w:lvlJc w:val="left"/>
+      <w:pPr>
+        <w:ind w:left="6480" w:hanging="360"/>
+      </w:pPr>
+      <w:rPr>
+        <w:rFonts w:ascii="Wingdings" w:hAnsi="Wingdings" w:hint="default"/>
+      </w:rPr>
+    </w:lvl>
+  </w:abstractNum>
+  <w:abstractNum w:abstractNumId="13" w15:restartNumberingAfterBreak="0">
     <w:nsid w:val="28B60271"/>
     <w:multiLevelType w:val="multilevel"/>
     <w:tmpl w:val="B586511A"/>
@@ -8943,7 +9644,7 @@
       </w:rPr>
     </w:lvl>
   </w:abstractNum>
-  <w:abstractNum w:abstractNumId="11" w15:restartNumberingAfterBreak="0">
+  <w:abstractNum w:abstractNumId="14" w15:restartNumberingAfterBreak="0">
     <w:nsid w:val="29FC5B3A"/>
     <w:multiLevelType w:val="multilevel"/>
     <w:tmpl w:val="F8D8082A"/>
@@ -9058,7 +9759,7 @@
       </w:rPr>
     </w:lvl>
   </w:abstractNum>
-  <w:abstractNum w:abstractNumId="12" w15:restartNumberingAfterBreak="0">
+  <w:abstractNum w:abstractNumId="15" w15:restartNumberingAfterBreak="0">
     <w:nsid w:val="2A826B7D"/>
     <w:multiLevelType w:val="multilevel"/>
     <w:tmpl w:val="B80E8B82"/>
@@ -9144,7 +9845,7 @@
       </w:pPr>
     </w:lvl>
   </w:abstractNum>
-  <w:abstractNum w:abstractNumId="13" w15:restartNumberingAfterBreak="0">
+  <w:abstractNum w:abstractNumId="16" w15:restartNumberingAfterBreak="0">
     <w:nsid w:val="2D95598E"/>
     <w:multiLevelType w:val="hybridMultilevel"/>
     <w:tmpl w:val="D4B6CB4C"/>
@@ -9233,7 +9934,7 @@
       </w:pPr>
     </w:lvl>
   </w:abstractNum>
-  <w:abstractNum w:abstractNumId="14" w15:restartNumberingAfterBreak="0">
+  <w:abstractNum w:abstractNumId="17" w15:restartNumberingAfterBreak="0">
     <w:nsid w:val="2E774586"/>
     <w:multiLevelType w:val="multilevel"/>
     <w:tmpl w:val="6820FACC"/>
@@ -9319,7 +10020,7 @@
       </w:pPr>
     </w:lvl>
   </w:abstractNum>
-  <w:abstractNum w:abstractNumId="15" w15:restartNumberingAfterBreak="0">
+  <w:abstractNum w:abstractNumId="18" w15:restartNumberingAfterBreak="0">
     <w:nsid w:val="2F5B66B9"/>
     <w:multiLevelType w:val="multilevel"/>
     <w:tmpl w:val="39FCC4C2"/>
@@ -9434,7 +10135,7 @@
       </w:rPr>
     </w:lvl>
   </w:abstractNum>
-  <w:abstractNum w:abstractNumId="16" w15:restartNumberingAfterBreak="0">
+  <w:abstractNum w:abstractNumId="19" w15:restartNumberingAfterBreak="0">
     <w:nsid w:val="345448A7"/>
     <w:multiLevelType w:val="multilevel"/>
     <w:tmpl w:val="C11C035E"/>
@@ -9549,7 +10250,7 @@
       </w:rPr>
     </w:lvl>
   </w:abstractNum>
-  <w:abstractNum w:abstractNumId="17" w15:restartNumberingAfterBreak="0">
+  <w:abstractNum w:abstractNumId="20" w15:restartNumberingAfterBreak="0">
     <w:nsid w:val="3A0760D5"/>
     <w:multiLevelType w:val="multilevel"/>
     <w:tmpl w:val="39B43DF8"/>
@@ -9663,7 +10364,7 @@
       </w:rPr>
     </w:lvl>
   </w:abstractNum>
-  <w:abstractNum w:abstractNumId="18" w15:restartNumberingAfterBreak="0">
+  <w:abstractNum w:abstractNumId="21" w15:restartNumberingAfterBreak="0">
     <w:nsid w:val="3A8C5B89"/>
     <w:multiLevelType w:val="hybridMultilevel"/>
     <w:tmpl w:val="A61868AC"/>
@@ -9752,7 +10453,7 @@
       </w:pPr>
     </w:lvl>
   </w:abstractNum>
-  <w:abstractNum w:abstractNumId="19" w15:restartNumberingAfterBreak="0">
+  <w:abstractNum w:abstractNumId="22" w15:restartNumberingAfterBreak="0">
     <w:nsid w:val="3C0E29D4"/>
     <w:multiLevelType w:val="multilevel"/>
     <w:tmpl w:val="B4EEA2B2"/>
@@ -9867,7 +10568,7 @@
       </w:rPr>
     </w:lvl>
   </w:abstractNum>
-  <w:abstractNum w:abstractNumId="20" w15:restartNumberingAfterBreak="0">
+  <w:abstractNum w:abstractNumId="23" w15:restartNumberingAfterBreak="0">
     <w:nsid w:val="3F584CF1"/>
     <w:multiLevelType w:val="multilevel"/>
     <w:tmpl w:val="F7EA54D0"/>
@@ -9953,7 +10654,7 @@
       </w:pPr>
     </w:lvl>
   </w:abstractNum>
-  <w:abstractNum w:abstractNumId="21" w15:restartNumberingAfterBreak="0">
+  <w:abstractNum w:abstractNumId="24" w15:restartNumberingAfterBreak="0">
     <w:nsid w:val="4328256E"/>
     <w:multiLevelType w:val="hybridMultilevel"/>
     <w:tmpl w:val="55E22DD2"/>
@@ -10066,7 +10767,7 @@
       </w:rPr>
     </w:lvl>
   </w:abstractNum>
-  <w:abstractNum w:abstractNumId="22" w15:restartNumberingAfterBreak="0">
+  <w:abstractNum w:abstractNumId="25" w15:restartNumberingAfterBreak="0">
     <w:nsid w:val="448E4D8E"/>
     <w:multiLevelType w:val="multilevel"/>
     <w:tmpl w:val="ED9E65C4"/>
@@ -10180,7 +10881,7 @@
       </w:rPr>
     </w:lvl>
   </w:abstractNum>
-  <w:abstractNum w:abstractNumId="23" w15:restartNumberingAfterBreak="0">
+  <w:abstractNum w:abstractNumId="26" w15:restartNumberingAfterBreak="0">
     <w:nsid w:val="471D7138"/>
     <w:multiLevelType w:val="hybridMultilevel"/>
     <w:tmpl w:val="6C186BAC"/>
@@ -10266,7 +10967,7 @@
       </w:pPr>
     </w:lvl>
   </w:abstractNum>
-  <w:abstractNum w:abstractNumId="24" w15:restartNumberingAfterBreak="0">
+  <w:abstractNum w:abstractNumId="27" w15:restartNumberingAfterBreak="0">
     <w:nsid w:val="49D377EE"/>
     <w:multiLevelType w:val="hybridMultilevel"/>
     <w:tmpl w:val="923C79C2"/>
@@ -10379,7 +11080,7 @@
       </w:rPr>
     </w:lvl>
   </w:abstractNum>
-  <w:abstractNum w:abstractNumId="25" w15:restartNumberingAfterBreak="0">
+  <w:abstractNum w:abstractNumId="28" w15:restartNumberingAfterBreak="0">
     <w:nsid w:val="4C5C2FCC"/>
     <w:multiLevelType w:val="multilevel"/>
     <w:tmpl w:val="BE4E3244"/>
@@ -10474,7 +11175,7 @@
       </w:pPr>
     </w:lvl>
   </w:abstractNum>
-  <w:abstractNum w:abstractNumId="26" w15:restartNumberingAfterBreak="0">
+  <w:abstractNum w:abstractNumId="29" w15:restartNumberingAfterBreak="0">
     <w:nsid w:val="4FFA75C7"/>
     <w:multiLevelType w:val="multilevel"/>
     <w:tmpl w:val="6820FACC"/>
@@ -10560,7 +11261,7 @@
       </w:pPr>
     </w:lvl>
   </w:abstractNum>
-  <w:abstractNum w:abstractNumId="27" w15:restartNumberingAfterBreak="0">
+  <w:abstractNum w:abstractNumId="30" w15:restartNumberingAfterBreak="0">
     <w:nsid w:val="51CE11CC"/>
     <w:multiLevelType w:val="multilevel"/>
     <w:tmpl w:val="C48CA36C"/>
@@ -10646,10 +11347,10 @@
       </w:pPr>
     </w:lvl>
   </w:abstractNum>
-  <w:abstractNum w:abstractNumId="28" w15:restartNumberingAfterBreak="0">
+  <w:abstractNum w:abstractNumId="31" w15:restartNumberingAfterBreak="0">
     <w:nsid w:val="586E4372"/>
     <w:multiLevelType w:val="hybridMultilevel"/>
-    <w:tmpl w:val="7666A10C"/>
+    <w:tmpl w:val="3C8C3BA6"/>
     <w:lvl w:ilvl="0" w:tplc="04190001">
       <w:start w:val="1"/>
       <w:numFmt w:val="bullet"/>
@@ -10759,7 +11460,7 @@
       </w:rPr>
     </w:lvl>
   </w:abstractNum>
-  <w:abstractNum w:abstractNumId="29" w15:restartNumberingAfterBreak="0">
+  <w:abstractNum w:abstractNumId="32" w15:restartNumberingAfterBreak="0">
     <w:nsid w:val="5E5771E9"/>
     <w:multiLevelType w:val="hybridMultilevel"/>
     <w:tmpl w:val="5B46FB22"/>
@@ -10849,7 +11550,7 @@
       </w:pPr>
     </w:lvl>
   </w:abstractNum>
-  <w:abstractNum w:abstractNumId="30" w15:restartNumberingAfterBreak="0">
+  <w:abstractNum w:abstractNumId="33" w15:restartNumberingAfterBreak="0">
     <w:nsid w:val="61C34883"/>
     <w:multiLevelType w:val="multilevel"/>
     <w:tmpl w:val="13D88DD8"/>
@@ -10964,7 +11665,7 @@
       </w:rPr>
     </w:lvl>
   </w:abstractNum>
-  <w:abstractNum w:abstractNumId="31" w15:restartNumberingAfterBreak="0">
+  <w:abstractNum w:abstractNumId="34" w15:restartNumberingAfterBreak="0">
     <w:nsid w:val="62A467C4"/>
     <w:multiLevelType w:val="multilevel"/>
     <w:tmpl w:val="1D828420"/>
@@ -11078,7 +11779,7 @@
       </w:rPr>
     </w:lvl>
   </w:abstractNum>
-  <w:abstractNum w:abstractNumId="32" w15:restartNumberingAfterBreak="0">
+  <w:abstractNum w:abstractNumId="35" w15:restartNumberingAfterBreak="0">
     <w:nsid w:val="62D375AD"/>
     <w:multiLevelType w:val="hybridMultilevel"/>
     <w:tmpl w:val="81CAC0FC"/>
@@ -11191,7 +11892,7 @@
       </w:rPr>
     </w:lvl>
   </w:abstractNum>
-  <w:abstractNum w:abstractNumId="33" w15:restartNumberingAfterBreak="0">
+  <w:abstractNum w:abstractNumId="36" w15:restartNumberingAfterBreak="0">
     <w:nsid w:val="66CB3864"/>
     <w:multiLevelType w:val="hybridMultilevel"/>
     <w:tmpl w:val="8E12D7CE"/>
@@ -11280,7 +11981,7 @@
       </w:pPr>
     </w:lvl>
   </w:abstractNum>
-  <w:abstractNum w:abstractNumId="34" w15:restartNumberingAfterBreak="0">
+  <w:abstractNum w:abstractNumId="37" w15:restartNumberingAfterBreak="0">
     <w:nsid w:val="70873240"/>
     <w:multiLevelType w:val="hybridMultilevel"/>
     <w:tmpl w:val="403A5C2C"/>
@@ -11369,7 +12070,7 @@
       </w:pPr>
     </w:lvl>
   </w:abstractNum>
-  <w:abstractNum w:abstractNumId="35" w15:restartNumberingAfterBreak="0">
+  <w:abstractNum w:abstractNumId="38" w15:restartNumberingAfterBreak="0">
     <w:nsid w:val="726309DD"/>
     <w:multiLevelType w:val="hybridMultilevel"/>
     <w:tmpl w:val="1832BD58"/>
@@ -11458,7 +12159,7 @@
       </w:pPr>
     </w:lvl>
   </w:abstractNum>
-  <w:abstractNum w:abstractNumId="36" w15:restartNumberingAfterBreak="0">
+  <w:abstractNum w:abstractNumId="39" w15:restartNumberingAfterBreak="0">
     <w:nsid w:val="73F306B1"/>
     <w:multiLevelType w:val="hybridMultilevel"/>
     <w:tmpl w:val="B9F45DD8"/>
@@ -11544,7 +12245,7 @@
       </w:pPr>
     </w:lvl>
   </w:abstractNum>
-  <w:abstractNum w:abstractNumId="37" w15:restartNumberingAfterBreak="0">
+  <w:abstractNum w:abstractNumId="40" w15:restartNumberingAfterBreak="0">
     <w:nsid w:val="74814AA7"/>
     <w:multiLevelType w:val="hybridMultilevel"/>
     <w:tmpl w:val="472A8A48"/>
@@ -11630,7 +12331,7 @@
       </w:pPr>
     </w:lvl>
   </w:abstractNum>
-  <w:abstractNum w:abstractNumId="38" w15:restartNumberingAfterBreak="0">
+  <w:abstractNum w:abstractNumId="41" w15:restartNumberingAfterBreak="0">
     <w:nsid w:val="77084EA4"/>
     <w:multiLevelType w:val="multilevel"/>
     <w:tmpl w:val="701A3684"/>
@@ -11770,7 +12471,7 @@
       </w:rPr>
     </w:lvl>
   </w:abstractNum>
-  <w:abstractNum w:abstractNumId="39" w15:restartNumberingAfterBreak="0">
+  <w:abstractNum w:abstractNumId="42" w15:restartNumberingAfterBreak="0">
     <w:nsid w:val="77195DB4"/>
     <w:multiLevelType w:val="hybridMultilevel"/>
     <w:tmpl w:val="A34AFB90"/>
@@ -11883,7 +12584,120 @@
       </w:rPr>
     </w:lvl>
   </w:abstractNum>
-  <w:abstractNum w:abstractNumId="40" w15:restartNumberingAfterBreak="0">
+  <w:abstractNum w:abstractNumId="43" w15:restartNumberingAfterBreak="0">
+    <w:nsid w:val="77F54F49"/>
+    <w:multiLevelType w:val="hybridMultilevel"/>
+    <w:tmpl w:val="A906FBBA"/>
+    <w:lvl w:ilvl="0" w:tplc="04190001">
+      <w:start w:val="1"/>
+      <w:numFmt w:val="bullet"/>
+      <w:lvlText w:val=""/>
+      <w:lvlJc w:val="left"/>
+      <w:pPr>
+        <w:ind w:left="720" w:hanging="360"/>
+      </w:pPr>
+      <w:rPr>
+        <w:rFonts w:ascii="Symbol" w:hAnsi="Symbol" w:hint="default"/>
+      </w:rPr>
+    </w:lvl>
+    <w:lvl w:ilvl="1" w:tplc="04190003" w:tentative="1">
+      <w:start w:val="1"/>
+      <w:numFmt w:val="bullet"/>
+      <w:lvlText w:val="o"/>
+      <w:lvlJc w:val="left"/>
+      <w:pPr>
+        <w:ind w:left="1440" w:hanging="360"/>
+      </w:pPr>
+      <w:rPr>
+        <w:rFonts w:ascii="Courier New" w:hAnsi="Courier New" w:cs="Courier New" w:hint="default"/>
+      </w:rPr>
+    </w:lvl>
+    <w:lvl w:ilvl="2" w:tplc="04190005" w:tentative="1">
+      <w:start w:val="1"/>
+      <w:numFmt w:val="bullet"/>
+      <w:lvlText w:val=""/>
+      <w:lvlJc w:val="left"/>
+      <w:pPr>
+        <w:ind w:left="2160" w:hanging="360"/>
+      </w:pPr>
+      <w:rPr>
+        <w:rFonts w:ascii="Wingdings" w:hAnsi="Wingdings" w:hint="default"/>
+      </w:rPr>
+    </w:lvl>
+    <w:lvl w:ilvl="3" w:tplc="04190001" w:tentative="1">
+      <w:start w:val="1"/>
+      <w:numFmt w:val="bullet"/>
+      <w:lvlText w:val=""/>
+      <w:lvlJc w:val="left"/>
+      <w:pPr>
+        <w:ind w:left="2880" w:hanging="360"/>
+      </w:pPr>
+      <w:rPr>
+        <w:rFonts w:ascii="Symbol" w:hAnsi="Symbol" w:hint="default"/>
+      </w:rPr>
+    </w:lvl>
+    <w:lvl w:ilvl="4" w:tplc="04190003" w:tentative="1">
+      <w:start w:val="1"/>
+      <w:numFmt w:val="bullet"/>
+      <w:lvlText w:val="o"/>
+      <w:lvlJc w:val="left"/>
+      <w:pPr>
+        <w:ind w:left="3600" w:hanging="360"/>
+      </w:pPr>
+      <w:rPr>
+        <w:rFonts w:ascii="Courier New" w:hAnsi="Courier New" w:cs="Courier New" w:hint="default"/>
+      </w:rPr>
+    </w:lvl>
+    <w:lvl w:ilvl="5" w:tplc="04190005" w:tentative="1">
+      <w:start w:val="1"/>
+      <w:numFmt w:val="bullet"/>
+      <w:lvlText w:val=""/>
+      <w:lvlJc w:val="left"/>
+      <w:pPr>
+        <w:ind w:left="4320" w:hanging="360"/>
+      </w:pPr>
+      <w:rPr>
+        <w:rFonts w:ascii="Wingdings" w:hAnsi="Wingdings" w:hint="default"/>
+      </w:rPr>
+    </w:lvl>
+    <w:lvl w:ilvl="6" w:tplc="04190001" w:tentative="1">
+      <w:start w:val="1"/>
+      <w:numFmt w:val="bullet"/>
+      <w:lvlText w:val=""/>
+      <w:lvlJc w:val="left"/>
+      <w:pPr>
+        <w:ind w:left="5040" w:hanging="360"/>
+      </w:pPr>
+      <w:rPr>
+        <w:rFonts w:ascii="Symbol" w:hAnsi="Symbol" w:hint="default"/>
+      </w:rPr>
+    </w:lvl>
+    <w:lvl w:ilvl="7" w:tplc="04190003" w:tentative="1">
+      <w:start w:val="1"/>
+      <w:numFmt w:val="bullet"/>
+      <w:lvlText w:val="o"/>
+      <w:lvlJc w:val="left"/>
+      <w:pPr>
+        <w:ind w:left="5760" w:hanging="360"/>
+      </w:pPr>
+      <w:rPr>
+        <w:rFonts w:ascii="Courier New" w:hAnsi="Courier New" w:cs="Courier New" w:hint="default"/>
+      </w:rPr>
+    </w:lvl>
+    <w:lvl w:ilvl="8" w:tplc="04190005" w:tentative="1">
+      <w:start w:val="1"/>
+      <w:numFmt w:val="bullet"/>
+      <w:lvlText w:val=""/>
+      <w:lvlJc w:val="left"/>
+      <w:pPr>
+        <w:ind w:left="6480" w:hanging="360"/>
+      </w:pPr>
+      <w:rPr>
+        <w:rFonts w:ascii="Wingdings" w:hAnsi="Wingdings" w:hint="default"/>
+      </w:rPr>
+    </w:lvl>
+  </w:abstractNum>
+  <w:abstractNum w:abstractNumId="44" w15:restartNumberingAfterBreak="0">
     <w:nsid w:val="7AE03F2F"/>
     <w:multiLevelType w:val="multilevel"/>
     <w:tmpl w:val="752C7296"/>
@@ -11998,7 +12812,7 @@
       </w:rPr>
     </w:lvl>
   </w:abstractNum>
-  <w:abstractNum w:abstractNumId="41" w15:restartNumberingAfterBreak="0">
+  <w:abstractNum w:abstractNumId="45" w15:restartNumberingAfterBreak="0">
     <w:nsid w:val="7C3604F1"/>
     <w:multiLevelType w:val="multilevel"/>
     <w:tmpl w:val="9364E7EA"/>
@@ -12139,130 +12953,142 @@
     </w:lvl>
   </w:abstractNum>
   <w:num w:numId="1">
+    <w:abstractNumId w:val="28"/>
+  </w:num>
+  <w:num w:numId="2">
+    <w:abstractNumId w:val="30"/>
+  </w:num>
+  <w:num w:numId="3">
+    <w:abstractNumId w:val="41"/>
+  </w:num>
+  <w:num w:numId="4">
+    <w:abstractNumId w:val="45"/>
+  </w:num>
+  <w:num w:numId="5">
     <w:abstractNumId w:val="25"/>
   </w:num>
-  <w:num w:numId="2">
-    <w:abstractNumId w:val="27"/>
+  <w:num w:numId="6">
+    <w:abstractNumId w:val="20"/>
   </w:num>
-  <w:num w:numId="3">
-    <w:abstractNumId w:val="38"/>
+  <w:num w:numId="7">
+    <w:abstractNumId w:val="34"/>
   </w:num>
-  <w:num w:numId="4">
-    <w:abstractNumId w:val="41"/>
+  <w:num w:numId="8">
+    <w:abstractNumId w:val="14"/>
   </w:num>
-  <w:num w:numId="5">
+  <w:num w:numId="9">
     <w:abstractNumId w:val="22"/>
   </w:num>
-  <w:num w:numId="6">
-    <w:abstractNumId w:val="17"/>
-  </w:num>
-  <w:num w:numId="7">
-    <w:abstractNumId w:val="31"/>
-  </w:num>
-  <w:num w:numId="8">
-    <w:abstractNumId w:val="11"/>
-  </w:num>
-  <w:num w:numId="9">
-    <w:abstractNumId w:val="19"/>
-  </w:num>
   <w:num w:numId="10">
-    <w:abstractNumId w:val="40"/>
+    <w:abstractNumId w:val="44"/>
   </w:num>
   <w:num w:numId="11">
-    <w:abstractNumId w:val="12"/>
+    <w:abstractNumId w:val="15"/>
   </w:num>
   <w:num w:numId="12">
-    <w:abstractNumId w:val="15"/>
+    <w:abstractNumId w:val="18"/>
   </w:num>
   <w:num w:numId="13">
-    <w:abstractNumId w:val="30"/>
+    <w:abstractNumId w:val="33"/>
   </w:num>
   <w:num w:numId="14">
     <w:abstractNumId w:val="0"/>
   </w:num>
   <w:num w:numId="15">
-    <w:abstractNumId w:val="16"/>
+    <w:abstractNumId w:val="19"/>
   </w:num>
   <w:num w:numId="16">
-    <w:abstractNumId w:val="20"/>
+    <w:abstractNumId w:val="23"/>
   </w:num>
   <w:num w:numId="17">
-    <w:abstractNumId w:val="7"/>
+    <w:abstractNumId w:val="9"/>
   </w:num>
   <w:num w:numId="18">
-    <w:abstractNumId w:val="35"/>
+    <w:abstractNumId w:val="38"/>
   </w:num>
   <w:num w:numId="19">
-    <w:abstractNumId w:val="26"/>
+    <w:abstractNumId w:val="29"/>
   </w:num>
   <w:num w:numId="20">
-    <w:abstractNumId w:val="14"/>
+    <w:abstractNumId w:val="17"/>
   </w:num>
   <w:num w:numId="21">
-    <w:abstractNumId w:val="36"/>
+    <w:abstractNumId w:val="39"/>
   </w:num>
   <w:num w:numId="22">
-    <w:abstractNumId w:val="23"/>
+    <w:abstractNumId w:val="26"/>
   </w:num>
   <w:num w:numId="23">
     <w:abstractNumId w:val="3"/>
   </w:num>
   <w:num w:numId="24">
+    <w:abstractNumId w:val="13"/>
+  </w:num>
+  <w:num w:numId="25">
+    <w:abstractNumId w:val="32"/>
+  </w:num>
+  <w:num w:numId="26">
+    <w:abstractNumId w:val="24"/>
+  </w:num>
+  <w:num w:numId="27">
+    <w:abstractNumId w:val="35"/>
+  </w:num>
+  <w:num w:numId="28">
+    <w:abstractNumId w:val="11"/>
+  </w:num>
+  <w:num w:numId="29">
+    <w:abstractNumId w:val="42"/>
+  </w:num>
+  <w:num w:numId="30">
+    <w:abstractNumId w:val="31"/>
+  </w:num>
+  <w:num w:numId="31">
+    <w:abstractNumId w:val="40"/>
+  </w:num>
+  <w:num w:numId="32">
     <w:abstractNumId w:val="10"/>
   </w:num>
-  <w:num w:numId="25">
-    <w:abstractNumId w:val="29"/>
-  </w:num>
-  <w:num w:numId="26">
-    <w:abstractNumId w:val="21"/>
-  </w:num>
-  <w:num w:numId="27">
-    <w:abstractNumId w:val="32"/>
-  </w:num>
-  <w:num w:numId="28">
-    <w:abstractNumId w:val="9"/>
-  </w:num>
-  <w:num w:numId="29">
-    <w:abstractNumId w:val="39"/>
-  </w:num>
-  <w:num w:numId="30">
-    <w:abstractNumId w:val="28"/>
-  </w:num>
-  <w:num w:numId="31">
-    <w:abstractNumId w:val="37"/>
-  </w:num>
-  <w:num w:numId="32">
-    <w:abstractNumId w:val="8"/>
-  </w:num>
   <w:num w:numId="33">
-    <w:abstractNumId w:val="24"/>
+    <w:abstractNumId w:val="27"/>
   </w:num>
   <w:num w:numId="34">
     <w:abstractNumId w:val="1"/>
   </w:num>
   <w:num w:numId="35">
-    <w:abstractNumId w:val="6"/>
+    <w:abstractNumId w:val="7"/>
   </w:num>
   <w:num w:numId="36">
     <w:abstractNumId w:val="2"/>
   </w:num>
   <w:num w:numId="37">
-    <w:abstractNumId w:val="18"/>
+    <w:abstractNumId w:val="21"/>
   </w:num>
   <w:num w:numId="38">
+    <w:abstractNumId w:val="6"/>
+  </w:num>
+  <w:num w:numId="39">
+    <w:abstractNumId w:val="37"/>
+  </w:num>
+  <w:num w:numId="40">
     <w:abstractNumId w:val="5"/>
   </w:num>
-  <w:num w:numId="39">
-    <w:abstractNumId w:val="34"/>
-  </w:num>
-  <w:num w:numId="40">
-    <w:abstractNumId w:val="4"/>
-  </w:num>
   <w:num w:numId="41">
-    <w:abstractNumId w:val="13"/>
+    <w:abstractNumId w:val="16"/>
   </w:num>
   <w:num w:numId="42">
-    <w:abstractNumId w:val="33"/>
+    <w:abstractNumId w:val="36"/>
+  </w:num>
+  <w:num w:numId="43">
+    <w:abstractNumId w:val="8"/>
+  </w:num>
+  <w:num w:numId="44">
+    <w:abstractNumId w:val="43"/>
+  </w:num>
+  <w:num w:numId="45">
+    <w:abstractNumId w:val="12"/>
+  </w:num>
+  <w:num w:numId="46">
+    <w:abstractNumId w:val="4"/>
   </w:num>
 </w:numbering>
 </file>
@@ -15090,7 +15916,7 @@
 </file>
 
 <file path=customXml/itemProps1.xml><?xml version="1.0" encoding="utf-8"?>
-<ds:datastoreItem xmlns:ds="http://schemas.openxmlformats.org/officeDocument/2006/customXml" ds:itemID="{2C4B5D48-4876-3748-A63A-897B4E56C580}">
+<ds:datastoreItem xmlns:ds="http://schemas.openxmlformats.org/officeDocument/2006/customXml" ds:itemID="{E5D10BF2-D282-1746-9EB4-92C9CB822988}">
   <ds:schemaRefs>
     <ds:schemaRef ds:uri="http://schemas.openxmlformats.org/officeDocument/2006/bibliography"/>
   </ds:schemaRefs>

</xml_diff>